<commit_message>
Doc_Op conceptos y Dockerizacion microservices
</commit_message>
<xml_diff>
--- a/Documentacion.docx
+++ b/Documentacion.docx
@@ -21,17 +21,7 @@
           <w:szCs w:val="44"/>
           <w:shd w:val="clear" w:color="auto" w:fill="1C1D1F"/>
         </w:rPr>
-        <w:t xml:space="preserve">6. </w:t>
-      </w:r>
-      <w:r>
-        <w:rPr>
-          <w:rFonts w:ascii="Segoe UI" w:hAnsi="Segoe UI" w:cs="Segoe UI"/>
-          <w:color w:val="FFFFFF"/>
-          <w:sz w:val="44"/>
-          <w:szCs w:val="44"/>
-          <w:shd w:val="clear" w:color="auto" w:fill="1C1D1F"/>
-        </w:rPr>
-        <w:t>Introducción a Docker</w:t>
+        <w:t>6. Introducción a Docker</w:t>
       </w:r>
     </w:p>
     <w:p>
@@ -61,46 +51,6 @@
             <wp:extent cx="3078541" cy="1895475"/>
             <wp:effectExtent l="0" t="0" r="7620" b="0"/>
             <wp:docPr id="1" name="Imagen 1"/>
-            <wp:cNvGraphicFramePr>
-              <a:graphicFrameLocks xmlns:a="http://schemas.openxmlformats.org/drawingml/2006/main" noChangeAspect="1"/>
-            </wp:cNvGraphicFramePr>
-            <a:graphic xmlns:a="http://schemas.openxmlformats.org/drawingml/2006/main">
-              <a:graphicData uri="http://schemas.openxmlformats.org/drawingml/2006/picture">
-                <pic:pic xmlns:pic="http://schemas.openxmlformats.org/drawingml/2006/picture">
-                  <pic:nvPicPr>
-                    <pic:cNvPr id="1" name=""/>
-                    <pic:cNvPicPr/>
-                  </pic:nvPicPr>
-                  <pic:blipFill>
-                    <a:blip r:embed="rId4"/>
-                    <a:stretch>
-                      <a:fillRect/>
-                    </a:stretch>
-                  </pic:blipFill>
-                  <pic:spPr>
-                    <a:xfrm>
-                      <a:off x="0" y="0"/>
-                      <a:ext cx="3102574" cy="1910273"/>
-                    </a:xfrm>
-                    <a:prstGeom prst="rect">
-                      <a:avLst/>
-                    </a:prstGeom>
-                  </pic:spPr>
-                </pic:pic>
-              </a:graphicData>
-            </a:graphic>
-          </wp:inline>
-        </w:drawing>
-      </w:r>
-      <w:r>
-        <w:rPr>
-          <w:noProof/>
-        </w:rPr>
-        <w:drawing>
-          <wp:inline distT="0" distB="0" distL="0" distR="0" wp14:anchorId="33411ABB" wp14:editId="3A94A2E3">
-            <wp:extent cx="2848721" cy="1962150"/>
-            <wp:effectExtent l="0" t="0" r="8890" b="0"/>
-            <wp:docPr id="2" name="Imagen 2"/>
             <wp:cNvGraphicFramePr>
               <a:graphicFrameLocks xmlns:a="http://schemas.openxmlformats.org/drawingml/2006/main" noChangeAspect="1"/>
             </wp:cNvGraphicFramePr>
@@ -120,7 +70,7 @@
                   <pic:spPr>
                     <a:xfrm>
                       <a:off x="0" y="0"/>
-                      <a:ext cx="2879062" cy="1983048"/>
+                      <a:ext cx="3102574" cy="1910273"/>
                     </a:xfrm>
                     <a:prstGeom prst="rect">
                       <a:avLst/>
@@ -132,41 +82,15 @@
           </wp:inline>
         </w:drawing>
       </w:r>
-    </w:p>
-    <w:p>
-      <w:pPr>
-        <w:rPr>
-          <w:rFonts w:ascii="Segoe UI" w:hAnsi="Segoe UI" w:cs="Segoe UI"/>
-          <w:color w:val="FFFFFF"/>
-          <w:shd w:val="clear" w:color="auto" w:fill="1C1D1F"/>
-        </w:rPr>
-      </w:pPr>
-      <w:r>
-        <w:rPr>
-          <w:rFonts w:ascii="Segoe UI" w:hAnsi="Segoe UI" w:cs="Segoe UI"/>
-          <w:color w:val="FFFFFF"/>
-          <w:shd w:val="clear" w:color="auto" w:fill="1C1D1F"/>
-        </w:rPr>
-        <w:t>Ventajas de los contenedores en el desarrollo</w:t>
-      </w:r>
-    </w:p>
-    <w:p>
-      <w:pPr>
-        <w:rPr>
-          <w:rFonts w:ascii="Segoe UI" w:hAnsi="Segoe UI" w:cs="Segoe UI"/>
-          <w:color w:val="FFFFFF"/>
-          <w:shd w:val="clear" w:color="auto" w:fill="1C1D1F"/>
-        </w:rPr>
-      </w:pPr>
       <w:r>
         <w:rPr>
           <w:noProof/>
         </w:rPr>
         <w:drawing>
-          <wp:inline distT="0" distB="0" distL="0" distR="0" wp14:anchorId="20DD29A1" wp14:editId="6B32B8F5">
-            <wp:extent cx="5943600" cy="3100705"/>
-            <wp:effectExtent l="0" t="0" r="0" b="4445"/>
-            <wp:docPr id="8" name="Imagen 8"/>
+          <wp:inline distT="0" distB="0" distL="0" distR="0" wp14:anchorId="33411ABB" wp14:editId="3A94A2E3">
+            <wp:extent cx="2848721" cy="1962150"/>
+            <wp:effectExtent l="0" t="0" r="8890" b="0"/>
+            <wp:docPr id="2" name="Imagen 2"/>
             <wp:cNvGraphicFramePr>
               <a:graphicFrameLocks xmlns:a="http://schemas.openxmlformats.org/drawingml/2006/main" noChangeAspect="1"/>
             </wp:cNvGraphicFramePr>
@@ -186,7 +110,7 @@
                   <pic:spPr>
                     <a:xfrm>
                       <a:off x="0" y="0"/>
-                      <a:ext cx="5943600" cy="3100705"/>
+                      <a:ext cx="2879062" cy="1983048"/>
                     </a:xfrm>
                     <a:prstGeom prst="rect">
                       <a:avLst/>
@@ -200,15 +124,39 @@
       </w:r>
     </w:p>
     <w:p>
+      <w:pPr>
+        <w:rPr>
+          <w:rFonts w:ascii="Segoe UI" w:hAnsi="Segoe UI" w:cs="Segoe UI"/>
+          <w:color w:val="FFFFFF"/>
+          <w:shd w:val="clear" w:color="auto" w:fill="1C1D1F"/>
+        </w:rPr>
+      </w:pPr>
+      <w:r>
+        <w:rPr>
+          <w:rFonts w:ascii="Segoe UI" w:hAnsi="Segoe UI" w:cs="Segoe UI"/>
+          <w:color w:val="FFFFFF"/>
+          <w:shd w:val="clear" w:color="auto" w:fill="1C1D1F"/>
+        </w:rPr>
+        <w:t>Ventajas de los contenedores en el desarrollo</w:t>
+      </w:r>
+    </w:p>
+    <w:p>
+      <w:pPr>
+        <w:rPr>
+          <w:rFonts w:ascii="Segoe UI" w:hAnsi="Segoe UI" w:cs="Segoe UI"/>
+          <w:color w:val="FFFFFF"/>
+          <w:shd w:val="clear" w:color="auto" w:fill="1C1D1F"/>
+        </w:rPr>
+      </w:pPr>
       <w:r>
         <w:rPr>
           <w:noProof/>
         </w:rPr>
         <w:drawing>
-          <wp:inline distT="0" distB="0" distL="0" distR="0" wp14:anchorId="0D9C997C" wp14:editId="5D95238D">
-            <wp:extent cx="1838325" cy="1803995"/>
-            <wp:effectExtent l="0" t="0" r="0" b="6350"/>
-            <wp:docPr id="7" name="Imagen 7"/>
+          <wp:inline distT="0" distB="0" distL="0" distR="0" wp14:anchorId="20DD29A1" wp14:editId="6B32B8F5">
+            <wp:extent cx="5943600" cy="3100705"/>
+            <wp:effectExtent l="0" t="0" r="0" b="4445"/>
+            <wp:docPr id="8" name="Imagen 8"/>
             <wp:cNvGraphicFramePr>
               <a:graphicFrameLocks xmlns:a="http://schemas.openxmlformats.org/drawingml/2006/main" noChangeAspect="1"/>
             </wp:cNvGraphicFramePr>
@@ -228,7 +176,7 @@
                   <pic:spPr>
                     <a:xfrm>
                       <a:off x="0" y="0"/>
-                      <a:ext cx="1862840" cy="1828052"/>
+                      <a:ext cx="5943600" cy="3100705"/>
                     </a:xfrm>
                     <a:prstGeom prst="rect">
                       <a:avLst/>
@@ -244,24 +192,13 @@
     <w:p>
       <w:r>
         <w:rPr>
-          <w:rFonts w:ascii="Segoe UI" w:hAnsi="Segoe UI" w:cs="Segoe UI"/>
-          <w:color w:val="FFFFFF"/>
-          <w:shd w:val="clear" w:color="auto" w:fill="1C1D1F"/>
-        </w:rPr>
-        <w:lastRenderedPageBreak/>
-        <w:t>Arquitectura de Docker: Imágenes &amp; Contenedores</w:t>
-      </w:r>
-    </w:p>
-    <w:p>
-      <w:r>
-        <w:rPr>
           <w:noProof/>
         </w:rPr>
         <w:drawing>
-          <wp:inline distT="0" distB="0" distL="0" distR="0" wp14:anchorId="579BEFB4" wp14:editId="1E44E82C">
-            <wp:extent cx="2958353" cy="1705163"/>
-            <wp:effectExtent l="0" t="0" r="0" b="0"/>
-            <wp:docPr id="9" name="Imagen 9"/>
+          <wp:inline distT="0" distB="0" distL="0" distR="0" wp14:anchorId="0D9C997C" wp14:editId="5D95238D">
+            <wp:extent cx="1838325" cy="1803995"/>
+            <wp:effectExtent l="0" t="0" r="0" b="6350"/>
+            <wp:docPr id="7" name="Imagen 7"/>
             <wp:cNvGraphicFramePr>
               <a:graphicFrameLocks xmlns:a="http://schemas.openxmlformats.org/drawingml/2006/main" noChangeAspect="1"/>
             </wp:cNvGraphicFramePr>
@@ -281,7 +218,7 @@
                   <pic:spPr>
                     <a:xfrm>
                       <a:off x="0" y="0"/>
-                      <a:ext cx="2987033" cy="1721694"/>
+                      <a:ext cx="1862840" cy="1828052"/>
                     </a:xfrm>
                     <a:prstGeom prst="rect">
                       <a:avLst/>
@@ -293,15 +230,28 @@
           </wp:inline>
         </w:drawing>
       </w:r>
+    </w:p>
+    <w:p>
+      <w:r>
+        <w:rPr>
+          <w:rFonts w:ascii="Segoe UI" w:hAnsi="Segoe UI" w:cs="Segoe UI"/>
+          <w:color w:val="FFFFFF"/>
+          <w:shd w:val="clear" w:color="auto" w:fill="1C1D1F"/>
+        </w:rPr>
+        <w:lastRenderedPageBreak/>
+        <w:t>Arquitectura de Docker: Imágenes &amp; Contenedores</w:t>
+      </w:r>
+    </w:p>
+    <w:p>
       <w:r>
         <w:rPr>
           <w:noProof/>
         </w:rPr>
         <w:drawing>
-          <wp:inline distT="0" distB="0" distL="0" distR="0" wp14:anchorId="7F99C7BC" wp14:editId="0146350D">
-            <wp:extent cx="2981405" cy="1720360"/>
+          <wp:inline distT="0" distB="0" distL="0" distR="0" wp14:anchorId="579BEFB4" wp14:editId="1E44E82C">
+            <wp:extent cx="2958353" cy="1705163"/>
             <wp:effectExtent l="0" t="0" r="0" b="0"/>
-            <wp:docPr id="10" name="Imagen 10"/>
+            <wp:docPr id="9" name="Imagen 9"/>
             <wp:cNvGraphicFramePr>
               <a:graphicFrameLocks xmlns:a="http://schemas.openxmlformats.org/drawingml/2006/main" noChangeAspect="1"/>
             </wp:cNvGraphicFramePr>
@@ -321,7 +271,7 @@
                   <pic:spPr>
                     <a:xfrm>
                       <a:off x="0" y="0"/>
-                      <a:ext cx="3012825" cy="1738491"/>
+                      <a:ext cx="2987033" cy="1721694"/>
                     </a:xfrm>
                     <a:prstGeom prst="rect">
                       <a:avLst/>
@@ -333,17 +283,15 @@
           </wp:inline>
         </w:drawing>
       </w:r>
-    </w:p>
-    <w:p>
       <w:r>
         <w:rPr>
           <w:noProof/>
         </w:rPr>
         <w:drawing>
-          <wp:inline distT="0" distB="0" distL="0" distR="0" wp14:anchorId="449CE50A" wp14:editId="78501FE4">
-            <wp:extent cx="3227294" cy="1700881"/>
+          <wp:inline distT="0" distB="0" distL="0" distR="0" wp14:anchorId="7F99C7BC" wp14:editId="0146350D">
+            <wp:extent cx="2981405" cy="1720360"/>
             <wp:effectExtent l="0" t="0" r="0" b="0"/>
-            <wp:docPr id="11" name="Imagen 11"/>
+            <wp:docPr id="10" name="Imagen 10"/>
             <wp:cNvGraphicFramePr>
               <a:graphicFrameLocks xmlns:a="http://schemas.openxmlformats.org/drawingml/2006/main" noChangeAspect="1"/>
             </wp:cNvGraphicFramePr>
@@ -363,7 +311,7 @@
                   <pic:spPr>
                     <a:xfrm>
                       <a:off x="0" y="0"/>
-                      <a:ext cx="3295056" cy="1736593"/>
+                      <a:ext cx="3012825" cy="1738491"/>
                     </a:xfrm>
                     <a:prstGeom prst="rect">
                       <a:avLst/>
@@ -375,15 +323,17 @@
           </wp:inline>
         </w:drawing>
       </w:r>
+    </w:p>
+    <w:p>
       <w:r>
         <w:rPr>
           <w:noProof/>
         </w:rPr>
         <w:drawing>
-          <wp:inline distT="0" distB="0" distL="0" distR="0" wp14:anchorId="58BC94AD" wp14:editId="681119F1">
-            <wp:extent cx="2712384" cy="1698429"/>
+          <wp:inline distT="0" distB="0" distL="0" distR="0" wp14:anchorId="449CE50A" wp14:editId="78501FE4">
+            <wp:extent cx="3227294" cy="1700881"/>
             <wp:effectExtent l="0" t="0" r="0" b="0"/>
-            <wp:docPr id="12" name="Imagen 12"/>
+            <wp:docPr id="11" name="Imagen 11"/>
             <wp:cNvGraphicFramePr>
               <a:graphicFrameLocks xmlns:a="http://schemas.openxmlformats.org/drawingml/2006/main" noChangeAspect="1"/>
             </wp:cNvGraphicFramePr>
@@ -403,6 +353,46 @@
                   <pic:spPr>
                     <a:xfrm>
                       <a:off x="0" y="0"/>
+                      <a:ext cx="3295056" cy="1736593"/>
+                    </a:xfrm>
+                    <a:prstGeom prst="rect">
+                      <a:avLst/>
+                    </a:prstGeom>
+                  </pic:spPr>
+                </pic:pic>
+              </a:graphicData>
+            </a:graphic>
+          </wp:inline>
+        </w:drawing>
+      </w:r>
+      <w:r>
+        <w:rPr>
+          <w:noProof/>
+        </w:rPr>
+        <w:drawing>
+          <wp:inline distT="0" distB="0" distL="0" distR="0" wp14:anchorId="58BC94AD" wp14:editId="681119F1">
+            <wp:extent cx="2712384" cy="1698429"/>
+            <wp:effectExtent l="0" t="0" r="0" b="0"/>
+            <wp:docPr id="12" name="Imagen 12"/>
+            <wp:cNvGraphicFramePr>
+              <a:graphicFrameLocks xmlns:a="http://schemas.openxmlformats.org/drawingml/2006/main" noChangeAspect="1"/>
+            </wp:cNvGraphicFramePr>
+            <a:graphic xmlns:a="http://schemas.openxmlformats.org/drawingml/2006/main">
+              <a:graphicData uri="http://schemas.openxmlformats.org/drawingml/2006/picture">
+                <pic:pic xmlns:pic="http://schemas.openxmlformats.org/drawingml/2006/picture">
+                  <pic:nvPicPr>
+                    <pic:cNvPr id="1" name=""/>
+                    <pic:cNvPicPr/>
+                  </pic:nvPicPr>
+                  <pic:blipFill>
+                    <a:blip r:embed="rId12"/>
+                    <a:stretch>
+                      <a:fillRect/>
+                    </a:stretch>
+                  </pic:blipFill>
+                  <pic:spPr>
+                    <a:xfrm>
+                      <a:off x="0" y="0"/>
                       <a:ext cx="2740487" cy="1716027"/>
                     </a:xfrm>
                     <a:prstGeom prst="rect">
@@ -481,36 +471,1597 @@
           <w:color w:val="FFFFFF"/>
           <w:shd w:val="clear" w:color="auto" w:fill="1C1D1F"/>
         </w:rPr>
-        <w:t xml:space="preserve">Generando archivo </w:t>
-      </w:r>
-      <w:proofErr w:type="spellStart"/>
-      <w:r>
+        <w:t>Generando archivo jar para dockerizar</w:t>
+      </w:r>
+    </w:p>
+    <w:p>
+      <w:pPr>
         <w:rPr>
           <w:rFonts w:ascii="Segoe UI" w:hAnsi="Segoe UI" w:cs="Segoe UI"/>
           <w:color w:val="FFFFFF"/>
           <w:shd w:val="clear" w:color="auto" w:fill="1C1D1F"/>
         </w:rPr>
-        <w:t>jar</w:t>
-      </w:r>
-      <w:proofErr w:type="spellEnd"/>
+      </w:pPr>
       <w:r>
         <w:rPr>
           <w:rFonts w:ascii="Segoe UI" w:hAnsi="Segoe UI" w:cs="Segoe UI"/>
           <w:color w:val="FFFFFF"/>
           <w:shd w:val="clear" w:color="auto" w:fill="1C1D1F"/>
         </w:rPr>
-        <w:t xml:space="preserve"> para </w:t>
-      </w:r>
-      <w:proofErr w:type="spellStart"/>
-      <w:r>
+        <w:t> Generando archivo jar para dockerizar</w:t>
+      </w:r>
+    </w:p>
+    <w:p>
+      <w:r>
+        <w:t>La idea es dockerizar el microservicio usuario y curso quedara de forma Local</w:t>
+      </w:r>
+    </w:p>
+    <w:p>
+      <w:pPr>
+        <w:pStyle w:val="Prrafodelista"/>
+        <w:numPr>
+          <w:ilvl w:val="0"/>
+          <w:numId w:val="4"/>
+        </w:numPr>
+      </w:pPr>
+      <w:r>
+        <w:t>Primero validar que las versiones tanto en el sistema con el el pom del proyecto tengan la misma versión del jdk</w:t>
+      </w:r>
+    </w:p>
+    <w:p>
+      <w:pPr>
+        <w:jc w:val="center"/>
+      </w:pPr>
+      <w:r>
+        <w:rPr>
+          <w:noProof/>
+        </w:rPr>
+        <w:drawing>
+          <wp:inline distT="0" distB="0" distL="0" distR="0" wp14:anchorId="5D0C04F0" wp14:editId="31265A28">
+            <wp:extent cx="4314825" cy="1742065"/>
+            <wp:effectExtent l="0" t="0" r="0" b="0"/>
+            <wp:docPr id="3" name="Imagen 3"/>
+            <wp:cNvGraphicFramePr>
+              <a:graphicFrameLocks xmlns:a="http://schemas.openxmlformats.org/drawingml/2006/main" noChangeAspect="1"/>
+            </wp:cNvGraphicFramePr>
+            <a:graphic xmlns:a="http://schemas.openxmlformats.org/drawingml/2006/main">
+              <a:graphicData uri="http://schemas.openxmlformats.org/drawingml/2006/picture">
+                <pic:pic xmlns:pic="http://schemas.openxmlformats.org/drawingml/2006/picture">
+                  <pic:nvPicPr>
+                    <pic:cNvPr id="1" name=""/>
+                    <pic:cNvPicPr/>
+                  </pic:nvPicPr>
+                  <pic:blipFill>
+                    <a:blip r:embed="rId13"/>
+                    <a:stretch>
+                      <a:fillRect/>
+                    </a:stretch>
+                  </pic:blipFill>
+                  <pic:spPr>
+                    <a:xfrm>
+                      <a:off x="0" y="0"/>
+                      <a:ext cx="4330939" cy="1748571"/>
+                    </a:xfrm>
+                    <a:prstGeom prst="rect">
+                      <a:avLst/>
+                    </a:prstGeom>
+                  </pic:spPr>
+                </pic:pic>
+              </a:graphicData>
+            </a:graphic>
+          </wp:inline>
+        </w:drawing>
+      </w:r>
+    </w:p>
+    <w:p>
+      <w:r>
+        <w:lastRenderedPageBreak/>
+        <w:t>Como vemos las versiones no son iguales, el proyecto ejecuta bien el jar pero al probarlo da errores ya que el sitema esta configurando con jdk 1.8, para poder validarlo debo realizar el cambio en el sistema</w:t>
+      </w:r>
+    </w:p>
+    <w:p>
+      <w:pPr>
+        <w:jc w:val="center"/>
+      </w:pPr>
+      <w:r>
+        <w:rPr>
+          <w:noProof/>
+        </w:rPr>
+        <w:drawing>
+          <wp:inline distT="0" distB="0" distL="0" distR="0" wp14:anchorId="275D8ABF" wp14:editId="4AA08F89">
+            <wp:extent cx="4267200" cy="1693203"/>
+            <wp:effectExtent l="0" t="0" r="0" b="2540"/>
+            <wp:docPr id="4" name="Imagen 4"/>
+            <wp:cNvGraphicFramePr>
+              <a:graphicFrameLocks xmlns:a="http://schemas.openxmlformats.org/drawingml/2006/main" noChangeAspect="1"/>
+            </wp:cNvGraphicFramePr>
+            <a:graphic xmlns:a="http://schemas.openxmlformats.org/drawingml/2006/main">
+              <a:graphicData uri="http://schemas.openxmlformats.org/drawingml/2006/picture">
+                <pic:pic xmlns:pic="http://schemas.openxmlformats.org/drawingml/2006/picture">
+                  <pic:nvPicPr>
+                    <pic:cNvPr id="1" name=""/>
+                    <pic:cNvPicPr/>
+                  </pic:nvPicPr>
+                  <pic:blipFill>
+                    <a:blip r:embed="rId14"/>
+                    <a:stretch>
+                      <a:fillRect/>
+                    </a:stretch>
+                  </pic:blipFill>
+                  <pic:spPr>
+                    <a:xfrm>
+                      <a:off x="0" y="0"/>
+                      <a:ext cx="4277398" cy="1697250"/>
+                    </a:xfrm>
+                    <a:prstGeom prst="rect">
+                      <a:avLst/>
+                    </a:prstGeom>
+                  </pic:spPr>
+                </pic:pic>
+              </a:graphicData>
+            </a:graphic>
+          </wp:inline>
+        </w:drawing>
+      </w:r>
+    </w:p>
+    <w:p>
+      <w:pPr>
+        <w:pStyle w:val="Prrafodelista"/>
+        <w:numPr>
+          <w:ilvl w:val="0"/>
+          <w:numId w:val="1"/>
+        </w:numPr>
+      </w:pPr>
+      <w:r>
+        <w:t>Generando Jar Maven desde el terminal</w:t>
+      </w:r>
+    </w:p>
+    <w:p>
+      <w:pPr>
+        <w:pStyle w:val="Prrafodelista"/>
+        <w:numPr>
+          <w:ilvl w:val="0"/>
+          <w:numId w:val="2"/>
+        </w:numPr>
+      </w:pPr>
+      <w:r>
+        <w:t>Para Windows</w:t>
+      </w:r>
+    </w:p>
+    <w:p>
+      <w:pPr>
+        <w:pStyle w:val="Prrafodelista"/>
+        <w:numPr>
+          <w:ilvl w:val="0"/>
+          <w:numId w:val="2"/>
+        </w:numPr>
+      </w:pPr>
+      <w:r>
+        <w:t>Para Cualquier SO</w:t>
+      </w:r>
+    </w:p>
+    <w:p>
+      <w:pPr>
+        <w:jc w:val="center"/>
+      </w:pPr>
+      <w:r>
+        <w:rPr>
+          <w:noProof/>
+        </w:rPr>
+        <w:drawing>
+          <wp:inline distT="0" distB="0" distL="0" distR="0" wp14:anchorId="0CAF65EC" wp14:editId="3FE5B878">
+            <wp:extent cx="3590925" cy="1835361"/>
+            <wp:effectExtent l="0" t="0" r="0" b="0"/>
+            <wp:docPr id="15" name="Imagen 15"/>
+            <wp:cNvGraphicFramePr>
+              <a:graphicFrameLocks xmlns:a="http://schemas.openxmlformats.org/drawingml/2006/main" noChangeAspect="1"/>
+            </wp:cNvGraphicFramePr>
+            <a:graphic xmlns:a="http://schemas.openxmlformats.org/drawingml/2006/main">
+              <a:graphicData uri="http://schemas.openxmlformats.org/drawingml/2006/picture">
+                <pic:pic xmlns:pic="http://schemas.openxmlformats.org/drawingml/2006/picture">
+                  <pic:nvPicPr>
+                    <pic:cNvPr id="1" name=""/>
+                    <pic:cNvPicPr/>
+                  </pic:nvPicPr>
+                  <pic:blipFill>
+                    <a:blip r:embed="rId15"/>
+                    <a:stretch>
+                      <a:fillRect/>
+                    </a:stretch>
+                  </pic:blipFill>
+                  <pic:spPr>
+                    <a:xfrm>
+                      <a:off x="0" y="0"/>
+                      <a:ext cx="3601615" cy="1840825"/>
+                    </a:xfrm>
+                    <a:prstGeom prst="rect">
+                      <a:avLst/>
+                    </a:prstGeom>
+                  </pic:spPr>
+                </pic:pic>
+              </a:graphicData>
+            </a:graphic>
+          </wp:inline>
+        </w:drawing>
+      </w:r>
+    </w:p>
+    <w:p>
+      <w:pPr>
+        <w:pStyle w:val="Prrafodelista"/>
+        <w:numPr>
+          <w:ilvl w:val="0"/>
+          <w:numId w:val="1"/>
+        </w:numPr>
+      </w:pPr>
+      <w:r>
+        <w:t xml:space="preserve">Ejecutar el comando para limpiar si ahí Jar y crear uno nuevo </w:t>
+      </w:r>
+      <w:r>
+        <w:rPr>
+          <w:highlight w:val="yellow"/>
+        </w:rPr>
+        <w:t>./mvnw.cmd clean package</w:t>
+      </w:r>
+      <w:r>
+        <w:t xml:space="preserve"> si da error aplico </w:t>
+      </w:r>
+      <w:r>
+        <w:rPr>
+          <w:rFonts w:ascii="Consolas" w:hAnsi="Consolas"/>
+          <w:sz w:val="19"/>
+          <w:szCs w:val="19"/>
+          <w:highlight w:val="yellow"/>
+          <w:shd w:val="clear" w:color="auto" w:fill="FFFFFF"/>
+        </w:rPr>
+        <w:t>./mvnw.cmd clean package -DskipTests</w:t>
+      </w:r>
+    </w:p>
+    <w:p>
+      <w:pPr>
+        <w:jc w:val="center"/>
+      </w:pPr>
+      <w:r>
+        <w:rPr>
+          <w:noProof/>
+        </w:rPr>
+        <w:drawing>
+          <wp:inline distT="0" distB="0" distL="0" distR="0" wp14:anchorId="6AE2B419" wp14:editId="1624217D">
+            <wp:extent cx="3698154" cy="1952625"/>
+            <wp:effectExtent l="0" t="0" r="0" b="0"/>
+            <wp:docPr id="16" name="Imagen 16"/>
+            <wp:cNvGraphicFramePr>
+              <a:graphicFrameLocks xmlns:a="http://schemas.openxmlformats.org/drawingml/2006/main" noChangeAspect="1"/>
+            </wp:cNvGraphicFramePr>
+            <a:graphic xmlns:a="http://schemas.openxmlformats.org/drawingml/2006/main">
+              <a:graphicData uri="http://schemas.openxmlformats.org/drawingml/2006/picture">
+                <pic:pic xmlns:pic="http://schemas.openxmlformats.org/drawingml/2006/picture">
+                  <pic:nvPicPr>
+                    <pic:cNvPr id="1" name=""/>
+                    <pic:cNvPicPr/>
+                  </pic:nvPicPr>
+                  <pic:blipFill>
+                    <a:blip r:embed="rId16"/>
+                    <a:stretch>
+                      <a:fillRect/>
+                    </a:stretch>
+                  </pic:blipFill>
+                  <pic:spPr>
+                    <a:xfrm>
+                      <a:off x="0" y="0"/>
+                      <a:ext cx="3717618" cy="1962902"/>
+                    </a:xfrm>
+                    <a:prstGeom prst="rect">
+                      <a:avLst/>
+                    </a:prstGeom>
+                  </pic:spPr>
+                </pic:pic>
+              </a:graphicData>
+            </a:graphic>
+          </wp:inline>
+        </w:drawing>
+      </w:r>
+    </w:p>
+    <w:p>
+      <w:pPr>
+        <w:pStyle w:val="Prrafodelista"/>
+        <w:numPr>
+          <w:ilvl w:val="0"/>
+          <w:numId w:val="1"/>
+        </w:numPr>
+      </w:pPr>
+      <w:r>
+        <w:t xml:space="preserve">Ejecuto el Jar para probar si esta Ok y realizo un </w:t>
+      </w:r>
+      <w:r>
+        <w:rPr>
+          <w:highlight w:val="yellow"/>
+        </w:rPr>
+        <w:t>prueba  java -jar .\target\msvc-usuarios-0.0.1-SNAPSHOT.jar</w:t>
+      </w:r>
+    </w:p>
+    <w:p>
+      <w:pPr>
+        <w:jc w:val="center"/>
+      </w:pPr>
+      <w:r>
+        <w:rPr>
+          <w:noProof/>
+        </w:rPr>
+        <w:lastRenderedPageBreak/>
+        <w:drawing>
+          <wp:inline distT="0" distB="0" distL="0" distR="0" wp14:anchorId="03257C60" wp14:editId="502118AF">
+            <wp:extent cx="5534025" cy="420373"/>
+            <wp:effectExtent l="0" t="0" r="0" b="0"/>
+            <wp:docPr id="5" name="Imagen 5"/>
+            <wp:cNvGraphicFramePr>
+              <a:graphicFrameLocks xmlns:a="http://schemas.openxmlformats.org/drawingml/2006/main" noChangeAspect="1"/>
+            </wp:cNvGraphicFramePr>
+            <a:graphic xmlns:a="http://schemas.openxmlformats.org/drawingml/2006/main">
+              <a:graphicData uri="http://schemas.openxmlformats.org/drawingml/2006/picture">
+                <pic:pic xmlns:pic="http://schemas.openxmlformats.org/drawingml/2006/picture">
+                  <pic:nvPicPr>
+                    <pic:cNvPr id="1" name=""/>
+                    <pic:cNvPicPr/>
+                  </pic:nvPicPr>
+                  <pic:blipFill>
+                    <a:blip r:embed="rId17"/>
+                    <a:stretch>
+                      <a:fillRect/>
+                    </a:stretch>
+                  </pic:blipFill>
+                  <pic:spPr>
+                    <a:xfrm>
+                      <a:off x="0" y="0"/>
+                      <a:ext cx="5657325" cy="429739"/>
+                    </a:xfrm>
+                    <a:prstGeom prst="rect">
+                      <a:avLst/>
+                    </a:prstGeom>
+                  </pic:spPr>
+                </pic:pic>
+              </a:graphicData>
+            </a:graphic>
+          </wp:inline>
+        </w:drawing>
+      </w:r>
+    </w:p>
+    <w:p>
+      <w:pPr>
+        <w:jc w:val="center"/>
+      </w:pPr>
+      <w:r>
+        <w:rPr>
+          <w:noProof/>
+        </w:rPr>
+        <w:drawing>
+          <wp:inline distT="0" distB="0" distL="0" distR="0" wp14:anchorId="20BCD90E" wp14:editId="520410B2">
+            <wp:extent cx="4793225" cy="2905125"/>
+            <wp:effectExtent l="0" t="0" r="7620" b="0"/>
+            <wp:docPr id="6" name="Imagen 6"/>
+            <wp:cNvGraphicFramePr>
+              <a:graphicFrameLocks xmlns:a="http://schemas.openxmlformats.org/drawingml/2006/main" noChangeAspect="1"/>
+            </wp:cNvGraphicFramePr>
+            <a:graphic xmlns:a="http://schemas.openxmlformats.org/drawingml/2006/main">
+              <a:graphicData uri="http://schemas.openxmlformats.org/drawingml/2006/picture">
+                <pic:pic xmlns:pic="http://schemas.openxmlformats.org/drawingml/2006/picture">
+                  <pic:nvPicPr>
+                    <pic:cNvPr id="1" name=""/>
+                    <pic:cNvPicPr/>
+                  </pic:nvPicPr>
+                  <pic:blipFill>
+                    <a:blip r:embed="rId18"/>
+                    <a:stretch>
+                      <a:fillRect/>
+                    </a:stretch>
+                  </pic:blipFill>
+                  <pic:spPr>
+                    <a:xfrm>
+                      <a:off x="0" y="0"/>
+                      <a:ext cx="4840151" cy="2933567"/>
+                    </a:xfrm>
+                    <a:prstGeom prst="rect">
+                      <a:avLst/>
+                    </a:prstGeom>
+                  </pic:spPr>
+                </pic:pic>
+              </a:graphicData>
+            </a:graphic>
+          </wp:inline>
+        </w:drawing>
+      </w:r>
+    </w:p>
+    <w:p>
+      <w:r>
+        <w:t xml:space="preserve">Para detener el Jar lo puedo realizar desde el </w:t>
+      </w:r>
+      <w:r>
+        <w:rPr>
+          <w:highlight w:val="yellow"/>
+        </w:rPr>
+        <w:t xml:space="preserve">Administrador de tareas -&gt; Detalles </w:t>
+      </w:r>
+      <w:r>
+        <w:rPr>
+          <w:highlight w:val="yellow"/>
+        </w:rPr>
+        <w:sym w:font="Wingdings" w:char="F0E0"/>
+      </w:r>
+      <w:r>
+        <w:rPr>
+          <w:highlight w:val="yellow"/>
+        </w:rPr>
+        <w:t xml:space="preserve"> Java.exe</w:t>
+      </w:r>
+      <w:r>
+        <w:t xml:space="preserve"> o darle varias veces </w:t>
+      </w:r>
+      <w:r>
+        <w:rPr>
+          <w:highlight w:val="yellow"/>
+        </w:rPr>
+        <w:t>ctrl+c</w:t>
+      </w:r>
+      <w:r>
+        <w:t xml:space="preserve"> en la terminal que se ejecutó.</w:t>
+      </w:r>
+    </w:p>
+    <w:p>
+      <w:pPr>
         <w:rPr>
           <w:rFonts w:ascii="Segoe UI" w:hAnsi="Segoe UI" w:cs="Segoe UI"/>
           <w:color w:val="FFFFFF"/>
           <w:shd w:val="clear" w:color="auto" w:fill="1C1D1F"/>
         </w:rPr>
-        <w:t>dockerizar</w:t>
-      </w:r>
-      <w:proofErr w:type="spellEnd"/>
+      </w:pPr>
+      <w:r>
+        <w:rPr>
+          <w:rFonts w:ascii="Segoe UI" w:hAnsi="Segoe UI" w:cs="Segoe UI"/>
+          <w:color w:val="FFFFFF"/>
+          <w:shd w:val="clear" w:color="auto" w:fill="1C1D1F"/>
+        </w:rPr>
+        <w:t>Creando archivo Dockerfile usando imagen OpenJDK</w:t>
+      </w:r>
+    </w:p>
+    <w:p>
+      <w:r>
+        <w:t>Como la idea es dockerizar cada uno de los microservicios existen dos formas de crear la imagen de estos y son</w:t>
+      </w:r>
+    </w:p>
+    <w:p>
+      <w:pPr>
+        <w:pStyle w:val="Prrafodelista"/>
+        <w:numPr>
+          <w:ilvl w:val="0"/>
+          <w:numId w:val="3"/>
+        </w:numPr>
+      </w:pPr>
+      <w:r>
+        <w:t>Forma existente(Proyecto ya existente), mediante DockerHub</w:t>
+      </w:r>
+    </w:p>
+    <w:p>
+      <w:pPr>
+        <w:pStyle w:val="Prrafodelista"/>
+        <w:numPr>
+          <w:ilvl w:val="0"/>
+          <w:numId w:val="3"/>
+        </w:numPr>
+      </w:pPr>
+      <w:r>
+        <w:t>Creación de un archivo Docker File pero igualmente se debe basar en una imagen en lo posible oficial ya existente en dockerHub.</w:t>
+      </w:r>
+    </w:p>
+    <w:p>
+      <w:r>
+        <w:t>Procedo a realizar los pasos para dockerizar los microservicios de forma DockerFIle</w:t>
+      </w:r>
+    </w:p>
+    <w:p>
+      <w:pPr>
+        <w:pStyle w:val="Prrafodelista"/>
+        <w:numPr>
+          <w:ilvl w:val="0"/>
+          <w:numId w:val="1"/>
+        </w:numPr>
+      </w:pPr>
+      <w:r>
+        <w:t xml:space="preserve">Procedo a descargar el OpenJdk en la versión 17, </w:t>
+      </w:r>
+      <w:r>
+        <w:rPr>
+          <w:highlight w:val="yellow"/>
+        </w:rPr>
+        <w:t>OJO EN ARQUITECTURA LINUX</w:t>
+      </w:r>
+      <w:r>
+        <w:t xml:space="preserve"> que esta mi proyecto </w:t>
+      </w:r>
+      <w:hyperlink r:id="rId19" w:history="1">
+        <w:r>
+          <w:rPr>
+            <w:rStyle w:val="Hipervnculo"/>
+          </w:rPr>
+          <w:t>https://hub.docker.com/_/openjdk/tags</w:t>
+        </w:r>
+      </w:hyperlink>
+    </w:p>
+    <w:p>
+      <w:pPr>
+        <w:jc w:val="center"/>
+      </w:pPr>
+      <w:r>
+        <w:rPr>
+          <w:noProof/>
+        </w:rPr>
+        <w:lastRenderedPageBreak/>
+        <w:drawing>
+          <wp:inline distT="0" distB="0" distL="0" distR="0" wp14:anchorId="2BD54580" wp14:editId="2FD80602">
+            <wp:extent cx="5943600" cy="4048125"/>
+            <wp:effectExtent l="0" t="0" r="0" b="9525"/>
+            <wp:docPr id="17" name="Imagen 17"/>
+            <wp:cNvGraphicFramePr>
+              <a:graphicFrameLocks xmlns:a="http://schemas.openxmlformats.org/drawingml/2006/main" noChangeAspect="1"/>
+            </wp:cNvGraphicFramePr>
+            <a:graphic xmlns:a="http://schemas.openxmlformats.org/drawingml/2006/main">
+              <a:graphicData uri="http://schemas.openxmlformats.org/drawingml/2006/picture">
+                <pic:pic xmlns:pic="http://schemas.openxmlformats.org/drawingml/2006/picture">
+                  <pic:nvPicPr>
+                    <pic:cNvPr id="1" name=""/>
+                    <pic:cNvPicPr/>
+                  </pic:nvPicPr>
+                  <pic:blipFill>
+                    <a:blip r:embed="rId20"/>
+                    <a:stretch>
+                      <a:fillRect/>
+                    </a:stretch>
+                  </pic:blipFill>
+                  <pic:spPr>
+                    <a:xfrm>
+                      <a:off x="0" y="0"/>
+                      <a:ext cx="5943600" cy="4048125"/>
+                    </a:xfrm>
+                    <a:prstGeom prst="rect">
+                      <a:avLst/>
+                    </a:prstGeom>
+                  </pic:spPr>
+                </pic:pic>
+              </a:graphicData>
+            </a:graphic>
+          </wp:inline>
+        </w:drawing>
+      </w:r>
+    </w:p>
+    <w:p>
+      <w:pPr>
+        <w:pStyle w:val="Prrafodelista"/>
+        <w:numPr>
+          <w:ilvl w:val="0"/>
+          <w:numId w:val="1"/>
+        </w:numPr>
+      </w:pPr>
+      <w:r>
+        <w:t>Creando el archivo msvc-usuarios.DockerFile</w:t>
+      </w:r>
+    </w:p>
+    <w:p>
+      <w:pPr>
+        <w:pStyle w:val="Prrafodelista"/>
+        <w:numPr>
+          <w:ilvl w:val="0"/>
+          <w:numId w:val="1"/>
+        </w:numPr>
+      </w:pPr>
+      <w:r>
+        <w:t>Instalo el plugin de Docker en Intellij</w:t>
+      </w:r>
+    </w:p>
+    <w:p>
+      <w:pPr>
+        <w:pStyle w:val="Prrafodelista"/>
+        <w:numPr>
+          <w:ilvl w:val="0"/>
+          <w:numId w:val="1"/>
+        </w:numPr>
+      </w:pPr>
+      <w:r>
+        <w:t xml:space="preserve">Configurando el archivo Dockerfile </w:t>
+      </w:r>
+    </w:p>
+    <w:p>
+      <w:pPr>
+        <w:rPr>
+          <w:rFonts w:ascii="Segoe UI" w:hAnsi="Segoe UI" w:cs="Segoe UI"/>
+          <w:color w:val="FFFFFF"/>
+          <w:shd w:val="clear" w:color="auto" w:fill="1C1D1F"/>
+        </w:rPr>
+      </w:pPr>
+      <w:r>
+        <w:rPr>
+          <w:rFonts w:ascii="Segoe UI" w:hAnsi="Segoe UI" w:cs="Segoe UI"/>
+          <w:color w:val="FFFFFF"/>
+          <w:shd w:val="clear" w:color="auto" w:fill="1C1D1F"/>
+        </w:rPr>
+        <w:t>Construyendo nuestra primera imagen con Dockerfile y corriendo contenedor</w:t>
+      </w:r>
+    </w:p>
+    <w:p>
+      <w:pPr>
+        <w:pStyle w:val="Prrafodelista"/>
+        <w:numPr>
+          <w:ilvl w:val="0"/>
+          <w:numId w:val="1"/>
+        </w:numPr>
+      </w:pPr>
+      <w:r>
+        <w:t>Listo el archivo Dockerfile</w:t>
+      </w:r>
+    </w:p>
+    <w:p>
+      <w:pPr>
+        <w:pStyle w:val="Prrafodelista"/>
+        <w:numPr>
+          <w:ilvl w:val="0"/>
+          <w:numId w:val="1"/>
+        </w:numPr>
+      </w:pPr>
+      <w:r>
+        <w:t xml:space="preserve">Construyendo la imagen en la ruta raíz del proyecto y en la terminal con el siguiente comando </w:t>
+      </w:r>
+      <w:r>
+        <w:rPr>
+          <w:highlight w:val="yellow"/>
+        </w:rPr>
+        <w:t>docker build .</w:t>
+      </w:r>
+      <w:r>
+        <w:t xml:space="preserve"> no le agrego la ruta porque estoy dentro de ella con la terminal que ejecuta el comando </w:t>
+      </w:r>
+    </w:p>
+    <w:p>
+      <w:pPr>
+        <w:pStyle w:val="Prrafodelista"/>
+        <w:numPr>
+          <w:ilvl w:val="0"/>
+          <w:numId w:val="1"/>
+        </w:numPr>
+      </w:pPr>
+      <w:r>
+        <w:t xml:space="preserve">Importante unificar los endpoints o url de conexión entre los microservicios para este caso la conexión de usuario y curso en la clase CursoClienteRest la url sera </w:t>
+      </w:r>
+      <w:r>
+        <w:rPr>
+          <w:lang w:eastAsia="es-CO"/>
+        </w:rPr>
+        <w:t>host.docker.internal</w:t>
+      </w:r>
+    </w:p>
+    <w:p>
+      <w:pPr>
+        <w:ind w:left="360"/>
+        <w:jc w:val="center"/>
+      </w:pPr>
+      <w:r>
+        <w:rPr>
+          <w:noProof/>
+        </w:rPr>
+        <w:drawing>
+          <wp:inline distT="0" distB="0" distL="0" distR="0" wp14:anchorId="0D6B51A6" wp14:editId="6927F564">
+            <wp:extent cx="5343525" cy="581165"/>
+            <wp:effectExtent l="0" t="0" r="0" b="9525"/>
+            <wp:docPr id="18" name="Imagen 18"/>
+            <wp:cNvGraphicFramePr>
+              <a:graphicFrameLocks xmlns:a="http://schemas.openxmlformats.org/drawingml/2006/main" noChangeAspect="1"/>
+            </wp:cNvGraphicFramePr>
+            <a:graphic xmlns:a="http://schemas.openxmlformats.org/drawingml/2006/main">
+              <a:graphicData uri="http://schemas.openxmlformats.org/drawingml/2006/picture">
+                <pic:pic xmlns:pic="http://schemas.openxmlformats.org/drawingml/2006/picture">
+                  <pic:nvPicPr>
+                    <pic:cNvPr id="1" name=""/>
+                    <pic:cNvPicPr/>
+                  </pic:nvPicPr>
+                  <pic:blipFill>
+                    <a:blip r:embed="rId21"/>
+                    <a:stretch>
+                      <a:fillRect/>
+                    </a:stretch>
+                  </pic:blipFill>
+                  <pic:spPr>
+                    <a:xfrm>
+                      <a:off x="0" y="0"/>
+                      <a:ext cx="5355977" cy="582519"/>
+                    </a:xfrm>
+                    <a:prstGeom prst="rect">
+                      <a:avLst/>
+                    </a:prstGeom>
+                  </pic:spPr>
+                </pic:pic>
+              </a:graphicData>
+            </a:graphic>
+          </wp:inline>
+        </w:drawing>
+      </w:r>
+    </w:p>
+    <w:p>
+      <w:r>
+        <w:t xml:space="preserve">Cada una de las líneas que tenga el archivo DockerFile sera una layer o una capa para la creación de la imagen. </w:t>
+      </w:r>
+    </w:p>
+    <w:p>
+      <w:r>
+        <w:rPr>
+          <w:noProof/>
+        </w:rPr>
+        <w:lastRenderedPageBreak/>
+        <w:drawing>
+          <wp:inline distT="0" distB="0" distL="0" distR="0" wp14:anchorId="3CFDDDFC" wp14:editId="7239F286">
+            <wp:extent cx="5191125" cy="1582294"/>
+            <wp:effectExtent l="0" t="0" r="0" b="0"/>
+            <wp:docPr id="19" name="Imagen 19"/>
+            <wp:cNvGraphicFramePr>
+              <a:graphicFrameLocks xmlns:a="http://schemas.openxmlformats.org/drawingml/2006/main" noChangeAspect="1"/>
+            </wp:cNvGraphicFramePr>
+            <a:graphic xmlns:a="http://schemas.openxmlformats.org/drawingml/2006/main">
+              <a:graphicData uri="http://schemas.openxmlformats.org/drawingml/2006/picture">
+                <pic:pic xmlns:pic="http://schemas.openxmlformats.org/drawingml/2006/picture">
+                  <pic:nvPicPr>
+                    <pic:cNvPr id="1" name=""/>
+                    <pic:cNvPicPr/>
+                  </pic:nvPicPr>
+                  <pic:blipFill>
+                    <a:blip r:embed="rId22"/>
+                    <a:stretch>
+                      <a:fillRect/>
+                    </a:stretch>
+                  </pic:blipFill>
+                  <pic:spPr>
+                    <a:xfrm>
+                      <a:off x="0" y="0"/>
+                      <a:ext cx="5214104" cy="1589298"/>
+                    </a:xfrm>
+                    <a:prstGeom prst="rect">
+                      <a:avLst/>
+                    </a:prstGeom>
+                  </pic:spPr>
+                </pic:pic>
+              </a:graphicData>
+            </a:graphic>
+          </wp:inline>
+        </w:drawing>
+      </w:r>
+    </w:p>
+    <w:p>
+      <w:pPr>
+        <w:pStyle w:val="Prrafodelista"/>
+        <w:numPr>
+          <w:ilvl w:val="0"/>
+          <w:numId w:val="1"/>
+        </w:numPr>
+      </w:pPr>
+      <w:r>
+        <w:t>Listando las imágenes Docker, valido que se haya creado la del microservicio usuario</w:t>
+      </w:r>
+    </w:p>
+    <w:p>
+      <w:r>
+        <w:rPr>
+          <w:noProof/>
+        </w:rPr>
+        <w:drawing>
+          <wp:inline distT="0" distB="0" distL="0" distR="0" wp14:anchorId="3419E0B0" wp14:editId="5FCD89E4">
+            <wp:extent cx="5257800" cy="1168962"/>
+            <wp:effectExtent l="0" t="0" r="0" b="0"/>
+            <wp:docPr id="25" name="Imagen 25"/>
+            <wp:cNvGraphicFramePr>
+              <a:graphicFrameLocks xmlns:a="http://schemas.openxmlformats.org/drawingml/2006/main" noChangeAspect="1"/>
+            </wp:cNvGraphicFramePr>
+            <a:graphic xmlns:a="http://schemas.openxmlformats.org/drawingml/2006/main">
+              <a:graphicData uri="http://schemas.openxmlformats.org/drawingml/2006/picture">
+                <pic:pic xmlns:pic="http://schemas.openxmlformats.org/drawingml/2006/picture">
+                  <pic:nvPicPr>
+                    <pic:cNvPr id="1" name=""/>
+                    <pic:cNvPicPr/>
+                  </pic:nvPicPr>
+                  <pic:blipFill>
+                    <a:blip r:embed="rId23"/>
+                    <a:stretch>
+                      <a:fillRect/>
+                    </a:stretch>
+                  </pic:blipFill>
+                  <pic:spPr>
+                    <a:xfrm>
+                      <a:off x="0" y="0"/>
+                      <a:ext cx="5274198" cy="1172608"/>
+                    </a:xfrm>
+                    <a:prstGeom prst="rect">
+                      <a:avLst/>
+                    </a:prstGeom>
+                  </pic:spPr>
+                </pic:pic>
+              </a:graphicData>
+            </a:graphic>
+          </wp:inline>
+        </w:drawing>
+      </w:r>
+    </w:p>
+    <w:p>
+      <w:r>
+        <w:rPr>
+          <w:highlight w:val="green"/>
+        </w:rPr>
+        <w:t xml:space="preserve">1. </w:t>
+      </w:r>
+      <w:r>
+        <w:rPr>
+          <w:highlight w:val="green"/>
+        </w:rPr>
+        <w:t>IMPORTANTE:</w:t>
+      </w:r>
+      <w:r>
+        <w:t xml:space="preserve"> Como el ing esta realizando las pruebas de DB por medio de app instaladas como postgres y mysql cuando levante el contenedor de microservicio usuario debo ajustarle la ruta del dataSource para que apunte a estas apps instalas, yo debo realizar lo mismo por que las DB(Mysql - Postgre) se encuentran dockerizadas, </w:t>
+      </w:r>
+      <w:r>
+        <w:rPr>
+          <w:highlight w:val="red"/>
+        </w:rPr>
+        <w:t>OJO</w:t>
+      </w:r>
+      <w:r>
+        <w:t xml:space="preserve"> si se ajusta el DataSource Nuevamente se tiene que realizar el jar y crear la imagen.</w:t>
+      </w:r>
+    </w:p>
+    <w:p>
+      <w:r>
+        <w:t xml:space="preserve">Cambia la ruta de localhost por </w:t>
+      </w:r>
+    </w:p>
+    <w:p>
+      <w:pPr>
+        <w:pStyle w:val="Sinespaciado"/>
+        <w:jc w:val="center"/>
+        <w:rPr>
+          <w:sz w:val="16"/>
+          <w:szCs w:val="16"/>
+        </w:rPr>
+      </w:pPr>
+      <w:r>
+        <w:rPr>
+          <w:noProof/>
+        </w:rPr>
+        <w:drawing>
+          <wp:inline distT="0" distB="0" distL="0" distR="0" wp14:anchorId="6B2FD461" wp14:editId="24F3844D">
+            <wp:extent cx="5561330" cy="1533525"/>
+            <wp:effectExtent l="0" t="0" r="1270" b="9525"/>
+            <wp:docPr id="26" name="Imagen 26"/>
+            <wp:cNvGraphicFramePr>
+              <a:graphicFrameLocks xmlns:a="http://schemas.openxmlformats.org/drawingml/2006/main" noChangeAspect="1"/>
+            </wp:cNvGraphicFramePr>
+            <a:graphic xmlns:a="http://schemas.openxmlformats.org/drawingml/2006/main">
+              <a:graphicData uri="http://schemas.openxmlformats.org/drawingml/2006/picture">
+                <pic:pic xmlns:pic="http://schemas.openxmlformats.org/drawingml/2006/picture">
+                  <pic:nvPicPr>
+                    <pic:cNvPr id="1" name=""/>
+                    <pic:cNvPicPr/>
+                  </pic:nvPicPr>
+                  <pic:blipFill>
+                    <a:blip r:embed="rId24"/>
+                    <a:stretch>
+                      <a:fillRect/>
+                    </a:stretch>
+                  </pic:blipFill>
+                  <pic:spPr>
+                    <a:xfrm>
+                      <a:off x="0" y="0"/>
+                      <a:ext cx="5574683" cy="1537207"/>
+                    </a:xfrm>
+                    <a:prstGeom prst="rect">
+                      <a:avLst/>
+                    </a:prstGeom>
+                  </pic:spPr>
+                </pic:pic>
+              </a:graphicData>
+            </a:graphic>
+          </wp:inline>
+        </w:drawing>
+      </w:r>
+    </w:p>
+    <w:p>
+      <w:pPr>
+        <w:pStyle w:val="Sinespaciado"/>
+        <w:jc w:val="center"/>
+        <w:rPr>
+          <w:sz w:val="16"/>
+          <w:szCs w:val="16"/>
+        </w:rPr>
+      </w:pPr>
+      <w:r>
+        <w:rPr>
+          <w:sz w:val="16"/>
+          <w:szCs w:val="16"/>
+          <w:highlight w:val="green"/>
+        </w:rPr>
+        <w:t>IMPORTANTE</w:t>
+      </w:r>
+    </w:p>
+    <w:p>
+      <w:pPr>
+        <w:pStyle w:val="Sinespaciado"/>
+        <w:jc w:val="center"/>
+        <w:rPr>
+          <w:sz w:val="16"/>
+          <w:szCs w:val="16"/>
+        </w:rPr>
+      </w:pPr>
+    </w:p>
+    <w:p>
+      <w:pPr>
+        <w:pStyle w:val="Sinespaciado"/>
+        <w:numPr>
+          <w:ilvl w:val="0"/>
+          <w:numId w:val="1"/>
+        </w:numPr>
+      </w:pPr>
+      <w:r>
+        <w:t>Listo nuevamente los contenedores, para tener el id del con el nuevo Jar</w:t>
+      </w:r>
+    </w:p>
+    <w:p>
+      <w:pPr>
+        <w:pStyle w:val="Sinespaciado"/>
+        <w:jc w:val="center"/>
+      </w:pPr>
+      <w:r>
+        <w:rPr>
+          <w:noProof/>
+        </w:rPr>
+        <w:drawing>
+          <wp:inline distT="0" distB="0" distL="0" distR="0" wp14:anchorId="2D274994" wp14:editId="573E70CE">
+            <wp:extent cx="5943600" cy="1572895"/>
+            <wp:effectExtent l="0" t="0" r="0" b="8255"/>
+            <wp:docPr id="27" name="Imagen 27"/>
+            <wp:cNvGraphicFramePr>
+              <a:graphicFrameLocks xmlns:a="http://schemas.openxmlformats.org/drawingml/2006/main" noChangeAspect="1"/>
+            </wp:cNvGraphicFramePr>
+            <a:graphic xmlns:a="http://schemas.openxmlformats.org/drawingml/2006/main">
+              <a:graphicData uri="http://schemas.openxmlformats.org/drawingml/2006/picture">
+                <pic:pic xmlns:pic="http://schemas.openxmlformats.org/drawingml/2006/picture">
+                  <pic:nvPicPr>
+                    <pic:cNvPr id="1" name=""/>
+                    <pic:cNvPicPr/>
+                  </pic:nvPicPr>
+                  <pic:blipFill>
+                    <a:blip r:embed="rId25"/>
+                    <a:stretch>
+                      <a:fillRect/>
+                    </a:stretch>
+                  </pic:blipFill>
+                  <pic:spPr>
+                    <a:xfrm>
+                      <a:off x="0" y="0"/>
+                      <a:ext cx="5943600" cy="1572895"/>
+                    </a:xfrm>
+                    <a:prstGeom prst="rect">
+                      <a:avLst/>
+                    </a:prstGeom>
+                  </pic:spPr>
+                </pic:pic>
+              </a:graphicData>
+            </a:graphic>
+          </wp:inline>
+        </w:drawing>
+      </w:r>
+    </w:p>
+    <w:p>
+      <w:pPr>
+        <w:pStyle w:val="Sinespaciado"/>
+        <w:numPr>
+          <w:ilvl w:val="0"/>
+          <w:numId w:val="1"/>
+        </w:numPr>
+      </w:pPr>
+      <w:r>
+        <w:lastRenderedPageBreak/>
+        <w:t>Ver el detalle de los contendores creados Parva validar el que tiene nuestro Jar y es tender_merkelet</w:t>
+      </w:r>
+    </w:p>
+    <w:p>
+      <w:pPr>
+        <w:pStyle w:val="Sinespaciado"/>
+        <w:jc w:val="center"/>
+      </w:pPr>
+      <w:r>
+        <w:rPr>
+          <w:noProof/>
+        </w:rPr>
+        <w:drawing>
+          <wp:inline distT="0" distB="0" distL="0" distR="0" wp14:anchorId="117A77F7" wp14:editId="2258EC24">
+            <wp:extent cx="5305425" cy="714192"/>
+            <wp:effectExtent l="0" t="0" r="0" b="0"/>
+            <wp:docPr id="13" name="Imagen 13"/>
+            <wp:cNvGraphicFramePr>
+              <a:graphicFrameLocks xmlns:a="http://schemas.openxmlformats.org/drawingml/2006/main" noChangeAspect="1"/>
+            </wp:cNvGraphicFramePr>
+            <a:graphic xmlns:a="http://schemas.openxmlformats.org/drawingml/2006/main">
+              <a:graphicData uri="http://schemas.openxmlformats.org/drawingml/2006/picture">
+                <pic:pic xmlns:pic="http://schemas.openxmlformats.org/drawingml/2006/picture">
+                  <pic:nvPicPr>
+                    <pic:cNvPr id="1" name=""/>
+                    <pic:cNvPicPr/>
+                  </pic:nvPicPr>
+                  <pic:blipFill>
+                    <a:blip r:embed="rId26"/>
+                    <a:stretch>
+                      <a:fillRect/>
+                    </a:stretch>
+                  </pic:blipFill>
+                  <pic:spPr>
+                    <a:xfrm>
+                      <a:off x="0" y="0"/>
+                      <a:ext cx="5346330" cy="719698"/>
+                    </a:xfrm>
+                    <a:prstGeom prst="rect">
+                      <a:avLst/>
+                    </a:prstGeom>
+                  </pic:spPr>
+                </pic:pic>
+              </a:graphicData>
+            </a:graphic>
+          </wp:inline>
+        </w:drawing>
+      </w:r>
+    </w:p>
+    <w:p>
+      <w:pPr>
+        <w:pStyle w:val="Sinespaciado"/>
+        <w:jc w:val="center"/>
+      </w:pPr>
+    </w:p>
+    <w:p>
+      <w:pPr>
+        <w:pStyle w:val="Sinespaciado"/>
+        <w:numPr>
+          <w:ilvl w:val="0"/>
+          <w:numId w:val="1"/>
+        </w:numPr>
+      </w:pPr>
+      <w:r>
+        <w:t>Corriendo el el contenedor microservicio-usuario por medio del id y le doy el puerto interno y asgino el puerto externo (Ya levantado los contenedores de DB)</w:t>
+      </w:r>
+    </w:p>
+    <w:p>
+      <w:pPr>
+        <w:pStyle w:val="Sinespaciado"/>
+        <w:jc w:val="center"/>
+      </w:pPr>
+      <w:r>
+        <w:rPr>
+          <w:highlight w:val="yellow"/>
+        </w:rPr>
+        <w:t>docker run -p 8000:8000 2eabad5dff64</w:t>
+      </w:r>
+    </w:p>
+    <w:p>
+      <w:pPr>
+        <w:pStyle w:val="Sinespaciado"/>
+        <w:numPr>
+          <w:ilvl w:val="0"/>
+          <w:numId w:val="1"/>
+        </w:numPr>
+      </w:pPr>
+      <w:r>
+        <w:t>Pruebas(Todo Ok)</w:t>
+      </w:r>
+    </w:p>
+    <w:p>
+      <w:pPr>
+        <w:pStyle w:val="Sinespaciado"/>
+        <w:jc w:val="center"/>
+      </w:pPr>
+      <w:r>
+        <w:rPr>
+          <w:noProof/>
+        </w:rPr>
+        <w:drawing>
+          <wp:inline distT="0" distB="0" distL="0" distR="0" wp14:anchorId="4867D767" wp14:editId="52BF5858">
+            <wp:extent cx="4625685" cy="4524375"/>
+            <wp:effectExtent l="0" t="0" r="3810" b="0"/>
+            <wp:docPr id="14" name="Imagen 14"/>
+            <wp:cNvGraphicFramePr>
+              <a:graphicFrameLocks xmlns:a="http://schemas.openxmlformats.org/drawingml/2006/main" noChangeAspect="1"/>
+            </wp:cNvGraphicFramePr>
+            <a:graphic xmlns:a="http://schemas.openxmlformats.org/drawingml/2006/main">
+              <a:graphicData uri="http://schemas.openxmlformats.org/drawingml/2006/picture">
+                <pic:pic xmlns:pic="http://schemas.openxmlformats.org/drawingml/2006/picture">
+                  <pic:nvPicPr>
+                    <pic:cNvPr id="1" name=""/>
+                    <pic:cNvPicPr/>
+                  </pic:nvPicPr>
+                  <pic:blipFill>
+                    <a:blip r:embed="rId27"/>
+                    <a:stretch>
+                      <a:fillRect/>
+                    </a:stretch>
+                  </pic:blipFill>
+                  <pic:spPr>
+                    <a:xfrm>
+                      <a:off x="0" y="0"/>
+                      <a:ext cx="4655014" cy="4553062"/>
+                    </a:xfrm>
+                    <a:prstGeom prst="rect">
+                      <a:avLst/>
+                    </a:prstGeom>
+                  </pic:spPr>
+                </pic:pic>
+              </a:graphicData>
+            </a:graphic>
+          </wp:inline>
+        </w:drawing>
+      </w:r>
+    </w:p>
+    <w:p>
+      <w:pPr>
+        <w:pStyle w:val="Sinespaciado"/>
+        <w:rPr>
+          <w:rFonts w:ascii="Segoe UI" w:hAnsi="Segoe UI" w:cs="Segoe UI"/>
+          <w:color w:val="FFFFFF"/>
+          <w:shd w:val="clear" w:color="auto" w:fill="1C1D1F"/>
+        </w:rPr>
+      </w:pPr>
+      <w:r>
+        <w:rPr>
+          <w:rFonts w:ascii="Segoe UI" w:hAnsi="Segoe UI" w:cs="Segoe UI"/>
+          <w:color w:val="FFFFFF"/>
+          <w:shd w:val="clear" w:color="auto" w:fill="1C1D1F"/>
+        </w:rPr>
+        <w:t>Comunicación entre aplicación en contenedor y aplicación local</w:t>
+      </w:r>
+    </w:p>
+    <w:p>
+      <w:pPr>
+        <w:pStyle w:val="Sinespaciado"/>
+        <w:rPr>
+          <w:rFonts w:ascii="Segoe UI" w:hAnsi="Segoe UI" w:cs="Segoe UI"/>
+          <w:color w:val="FFFFFF"/>
+          <w:shd w:val="clear" w:color="auto" w:fill="1C1D1F"/>
+        </w:rPr>
+      </w:pPr>
+    </w:p>
+    <w:p>
+      <w:pPr>
+        <w:pStyle w:val="Prrafodelista"/>
+        <w:numPr>
+          <w:ilvl w:val="0"/>
+          <w:numId w:val="1"/>
+        </w:numPr>
+      </w:pPr>
+      <w:r>
+        <w:t>Ya actualizada la url o enpoint del feign de usuarios procedo a generar nuevamente el Jar y el contenedor del servicio usuarios.</w:t>
+      </w:r>
+    </w:p>
+    <w:p>
+      <w:pPr>
+        <w:pStyle w:val="Prrafodelista"/>
+        <w:numPr>
+          <w:ilvl w:val="1"/>
+          <w:numId w:val="1"/>
+        </w:numPr>
+      </w:pPr>
+      <w:r>
+        <w:t xml:space="preserve">Crear nuevamente la imagen que contiene el microserivicio </w:t>
+      </w:r>
+      <w:r>
+        <w:rPr>
+          <w:highlight w:val="yellow"/>
+        </w:rPr>
+        <w:t>docker build -t usuarios .</w:t>
+      </w:r>
+    </w:p>
+    <w:p>
+      <w:pPr>
+        <w:jc w:val="center"/>
+      </w:pPr>
+      <w:r>
+        <w:rPr>
+          <w:noProof/>
+        </w:rPr>
+        <w:lastRenderedPageBreak/>
+        <w:drawing>
+          <wp:inline distT="0" distB="0" distL="0" distR="0" wp14:anchorId="11ACFE37" wp14:editId="34A13A14">
+            <wp:extent cx="4297694" cy="2200275"/>
+            <wp:effectExtent l="0" t="0" r="7620" b="0"/>
+            <wp:docPr id="20" name="Imagen 20"/>
+            <wp:cNvGraphicFramePr>
+              <a:graphicFrameLocks xmlns:a="http://schemas.openxmlformats.org/drawingml/2006/main" noChangeAspect="1"/>
+            </wp:cNvGraphicFramePr>
+            <a:graphic xmlns:a="http://schemas.openxmlformats.org/drawingml/2006/main">
+              <a:graphicData uri="http://schemas.openxmlformats.org/drawingml/2006/picture">
+                <pic:pic xmlns:pic="http://schemas.openxmlformats.org/drawingml/2006/picture">
+                  <pic:nvPicPr>
+                    <pic:cNvPr id="1" name=""/>
+                    <pic:cNvPicPr/>
+                  </pic:nvPicPr>
+                  <pic:blipFill>
+                    <a:blip r:embed="rId28"/>
+                    <a:stretch>
+                      <a:fillRect/>
+                    </a:stretch>
+                  </pic:blipFill>
+                  <pic:spPr>
+                    <a:xfrm>
+                      <a:off x="0" y="0"/>
+                      <a:ext cx="4344213" cy="2224091"/>
+                    </a:xfrm>
+                    <a:prstGeom prst="rect">
+                      <a:avLst/>
+                    </a:prstGeom>
+                  </pic:spPr>
+                </pic:pic>
+              </a:graphicData>
+            </a:graphic>
+          </wp:inline>
+        </w:drawing>
+      </w:r>
+    </w:p>
+    <w:p>
+      <w:pPr>
+        <w:pStyle w:val="Prrafodelista"/>
+        <w:numPr>
+          <w:ilvl w:val="0"/>
+          <w:numId w:val="1"/>
+        </w:numPr>
+      </w:pPr>
+      <w:r>
+        <w:t xml:space="preserve">Listo ahora procedo a crear el contenedor a base de la imagen usuarios </w:t>
+      </w:r>
+      <w:r>
+        <w:rPr>
+          <w:highlight w:val="yellow"/>
+        </w:rPr>
+        <w:t>docker run --name msvc-usuarios -d -p 8000:8000 usuarios:latest</w:t>
+      </w:r>
+      <w:r>
+        <w:t xml:space="preserve">   </w:t>
+      </w:r>
+    </w:p>
+    <w:p>
+      <w:pPr>
+        <w:pStyle w:val="Prrafodelista"/>
+        <w:numPr>
+          <w:ilvl w:val="0"/>
+          <w:numId w:val="1"/>
+        </w:numPr>
+      </w:pPr>
+      <w:r>
+        <w:t>Prueba</w:t>
+      </w:r>
+    </w:p>
+    <w:p>
+      <w:pPr>
+        <w:jc w:val="center"/>
+      </w:pPr>
+      <w:r>
+        <w:rPr>
+          <w:noProof/>
+        </w:rPr>
+        <w:drawing>
+          <wp:inline distT="0" distB="0" distL="0" distR="0" wp14:anchorId="283DF0A7" wp14:editId="6B45F2E8">
+            <wp:extent cx="5118263" cy="4457700"/>
+            <wp:effectExtent l="0" t="0" r="6350" b="0"/>
+            <wp:docPr id="21" name="Imagen 21"/>
+            <wp:cNvGraphicFramePr>
+              <a:graphicFrameLocks xmlns:a="http://schemas.openxmlformats.org/drawingml/2006/main" noChangeAspect="1"/>
+            </wp:cNvGraphicFramePr>
+            <a:graphic xmlns:a="http://schemas.openxmlformats.org/drawingml/2006/main">
+              <a:graphicData uri="http://schemas.openxmlformats.org/drawingml/2006/picture">
+                <pic:pic xmlns:pic="http://schemas.openxmlformats.org/drawingml/2006/picture">
+                  <pic:nvPicPr>
+                    <pic:cNvPr id="1" name=""/>
+                    <pic:cNvPicPr/>
+                  </pic:nvPicPr>
+                  <pic:blipFill>
+                    <a:blip r:embed="rId29"/>
+                    <a:stretch>
+                      <a:fillRect/>
+                    </a:stretch>
+                  </pic:blipFill>
+                  <pic:spPr>
+                    <a:xfrm>
+                      <a:off x="0" y="0"/>
+                      <a:ext cx="5126128" cy="4464550"/>
+                    </a:xfrm>
+                    <a:prstGeom prst="rect">
+                      <a:avLst/>
+                    </a:prstGeom>
+                  </pic:spPr>
+                </pic:pic>
+              </a:graphicData>
+            </a:graphic>
+          </wp:inline>
+        </w:drawing>
+      </w:r>
+    </w:p>
+    <w:p>
+      <w:pPr>
+        <w:pStyle w:val="Prrafodelista"/>
+        <w:numPr>
+          <w:ilvl w:val="0"/>
+          <w:numId w:val="1"/>
+        </w:numPr>
+      </w:pPr>
+      <w:r>
+        <w:t xml:space="preserve">Generar el jar para el microservicio de curso, este se manejara de forma </w:t>
+      </w:r>
+      <w:r>
+        <w:rPr>
+          <w:highlight w:val="yellow"/>
+        </w:rPr>
+        <w:t>LOCAL</w:t>
+      </w:r>
+      <w:r>
+        <w:t xml:space="preserve"> y no dockerizado</w:t>
+      </w:r>
+    </w:p>
+    <w:p>
+      <w:pPr>
+        <w:pStyle w:val="Prrafodelista"/>
+        <w:numPr>
+          <w:ilvl w:val="1"/>
+          <w:numId w:val="1"/>
+        </w:numPr>
+        <w:rPr>
+          <w:lang w:val="en-US"/>
+        </w:rPr>
+      </w:pPr>
+      <w:r>
+        <w:rPr>
+          <w:lang w:val="en-US"/>
+        </w:rPr>
+        <w:t>Generar el Jar</w:t>
+      </w:r>
+    </w:p>
+    <w:p>
+      <w:pPr>
+        <w:pStyle w:val="Prrafodelista"/>
+        <w:numPr>
+          <w:ilvl w:val="2"/>
+          <w:numId w:val="1"/>
+        </w:numPr>
+        <w:rPr>
+          <w:lang w:val="en-US"/>
+        </w:rPr>
+      </w:pPr>
+      <w:r>
+        <w:rPr>
+          <w:lang w:val="en-US"/>
+        </w:rPr>
+        <w:t>./mvnw.cmd clean package -DskipTest</w:t>
+      </w:r>
+    </w:p>
+    <w:p>
+      <w:pPr>
+        <w:pStyle w:val="Prrafodelista"/>
+        <w:numPr>
+          <w:ilvl w:val="1"/>
+          <w:numId w:val="1"/>
+        </w:numPr>
+        <w:rPr>
+          <w:lang w:val="en-US"/>
+        </w:rPr>
+      </w:pPr>
+      <w:r>
+        <w:rPr>
+          <w:lang w:val="en-US"/>
+        </w:rPr>
+        <w:lastRenderedPageBreak/>
+        <w:t>Levanto el jar</w:t>
+      </w:r>
+    </w:p>
+    <w:p>
+      <w:pPr>
+        <w:pStyle w:val="Prrafodelista"/>
+        <w:numPr>
+          <w:ilvl w:val="2"/>
+          <w:numId w:val="1"/>
+        </w:numPr>
+      </w:pPr>
+      <w:r>
+        <w:t>java -jar .\target\msvc-curso-0.0.1</w:t>
+      </w:r>
+      <w:r>
+        <w:rPr>
+          <w:lang w:val="en-US"/>
+        </w:rPr>
+        <w:t>-SNAPSHOT.jar</w:t>
+      </w:r>
+    </w:p>
+    <w:p>
+      <w:pPr>
+        <w:pStyle w:val="Prrafodelista"/>
+        <w:numPr>
+          <w:ilvl w:val="0"/>
+          <w:numId w:val="1"/>
+        </w:numPr>
+      </w:pPr>
+      <w:r>
+        <w:t>Pruebas consultando Curso</w:t>
+      </w:r>
+      <w:r>
+        <w:t>(local)</w:t>
+      </w:r>
+      <w:r>
+        <w:t xml:space="preserve"> y </w:t>
+      </w:r>
+      <w:r>
+        <w:t>usuarios(Docker)</w:t>
+      </w:r>
+    </w:p>
+    <w:p>
+      <w:pPr>
+        <w:pStyle w:val="Prrafodelista"/>
+        <w:numPr>
+          <w:ilvl w:val="0"/>
+          <w:numId w:val="1"/>
+        </w:numPr>
+      </w:pPr>
+      <w:r>
+        <w:t>Consultando el curso con id=3 Microservices y muestra los usuarios que se encuentran en este curso</w:t>
+      </w:r>
+    </w:p>
+    <w:p>
+      <w:pPr>
+        <w:jc w:val="center"/>
+      </w:pPr>
+      <w:r>
+        <w:rPr>
+          <w:noProof/>
+        </w:rPr>
+        <w:drawing>
+          <wp:inline distT="0" distB="0" distL="0" distR="0" wp14:anchorId="7584AFFB" wp14:editId="1D63FE02">
+            <wp:extent cx="4886325" cy="4062541"/>
+            <wp:effectExtent l="0" t="0" r="0" b="0"/>
+            <wp:docPr id="22" name="Imagen 22"/>
+            <wp:cNvGraphicFramePr>
+              <a:graphicFrameLocks xmlns:a="http://schemas.openxmlformats.org/drawingml/2006/main" noChangeAspect="1"/>
+            </wp:cNvGraphicFramePr>
+            <a:graphic xmlns:a="http://schemas.openxmlformats.org/drawingml/2006/main">
+              <a:graphicData uri="http://schemas.openxmlformats.org/drawingml/2006/picture">
+                <pic:pic xmlns:pic="http://schemas.openxmlformats.org/drawingml/2006/picture">
+                  <pic:nvPicPr>
+                    <pic:cNvPr id="1" name=""/>
+                    <pic:cNvPicPr/>
+                  </pic:nvPicPr>
+                  <pic:blipFill>
+                    <a:blip r:embed="rId30"/>
+                    <a:stretch>
+                      <a:fillRect/>
+                    </a:stretch>
+                  </pic:blipFill>
+                  <pic:spPr>
+                    <a:xfrm>
+                      <a:off x="0" y="0"/>
+                      <a:ext cx="4894431" cy="4069281"/>
+                    </a:xfrm>
+                    <a:prstGeom prst="rect">
+                      <a:avLst/>
+                    </a:prstGeom>
+                  </pic:spPr>
+                </pic:pic>
+              </a:graphicData>
+            </a:graphic>
+          </wp:inline>
+        </w:drawing>
+      </w:r>
+    </w:p>
+    <w:p>
+      <w:pPr>
+        <w:rPr>
+          <w:rFonts w:ascii="Roboto" w:hAnsi="Roboto"/>
+          <w:color w:val="FFFFFF"/>
+          <w:shd w:val="clear" w:color="auto" w:fill="1C1D1F"/>
+        </w:rPr>
+      </w:pPr>
+      <w:r>
+        <w:rPr>
+          <w:rFonts w:ascii="Roboto" w:hAnsi="Roboto"/>
+          <w:color w:val="FFFFFF"/>
+          <w:shd w:val="clear" w:color="auto" w:fill="1C1D1F"/>
+        </w:rPr>
+        <w:t> Resumiendo un poco</w:t>
+      </w:r>
+    </w:p>
+    <w:p>
+      <w:pPr>
+        <w:rPr>
+          <w:rFonts w:ascii="Roboto" w:hAnsi="Roboto"/>
+          <w:color w:val="FFFFFF"/>
+          <w:shd w:val="clear" w:color="auto" w:fill="1C1D1F"/>
+        </w:rPr>
+      </w:pPr>
+      <w:r>
+        <w:rPr>
+          <w:noProof/>
+        </w:rPr>
+        <w:drawing>
+          <wp:inline distT="0" distB="0" distL="0" distR="0" wp14:anchorId="47DA3DFE" wp14:editId="1A8911EB">
+            <wp:extent cx="3009900" cy="1843241"/>
+            <wp:effectExtent l="0" t="0" r="0" b="5080"/>
+            <wp:docPr id="23" name="Imagen 23"/>
+            <wp:cNvGraphicFramePr>
+              <a:graphicFrameLocks xmlns:a="http://schemas.openxmlformats.org/drawingml/2006/main" noChangeAspect="1"/>
+            </wp:cNvGraphicFramePr>
+            <a:graphic xmlns:a="http://schemas.openxmlformats.org/drawingml/2006/main">
+              <a:graphicData uri="http://schemas.openxmlformats.org/drawingml/2006/picture">
+                <pic:pic xmlns:pic="http://schemas.openxmlformats.org/drawingml/2006/picture">
+                  <pic:nvPicPr>
+                    <pic:cNvPr id="1" name=""/>
+                    <pic:cNvPicPr/>
+                  </pic:nvPicPr>
+                  <pic:blipFill>
+                    <a:blip r:embed="rId31"/>
+                    <a:stretch>
+                      <a:fillRect/>
+                    </a:stretch>
+                  </pic:blipFill>
+                  <pic:spPr>
+                    <a:xfrm>
+                      <a:off x="0" y="0"/>
+                      <a:ext cx="3030288" cy="1855726"/>
+                    </a:xfrm>
+                    <a:prstGeom prst="rect">
+                      <a:avLst/>
+                    </a:prstGeom>
+                  </pic:spPr>
+                </pic:pic>
+              </a:graphicData>
+            </a:graphic>
+          </wp:inline>
+        </w:drawing>
+      </w:r>
+      <w:r>
+        <w:rPr>
+          <w:noProof/>
+        </w:rPr>
+        <w:t xml:space="preserve"> </w:t>
+      </w:r>
+      <w:r>
+        <w:rPr>
+          <w:noProof/>
+        </w:rPr>
+        <w:drawing>
+          <wp:inline distT="0" distB="0" distL="0" distR="0" wp14:anchorId="17811347" wp14:editId="4DCD5964">
+            <wp:extent cx="2857500" cy="1826846"/>
+            <wp:effectExtent l="0" t="0" r="0" b="2540"/>
+            <wp:docPr id="24" name="Imagen 24"/>
+            <wp:cNvGraphicFramePr>
+              <a:graphicFrameLocks xmlns:a="http://schemas.openxmlformats.org/drawingml/2006/main" noChangeAspect="1"/>
+            </wp:cNvGraphicFramePr>
+            <a:graphic xmlns:a="http://schemas.openxmlformats.org/drawingml/2006/main">
+              <a:graphicData uri="http://schemas.openxmlformats.org/drawingml/2006/picture">
+                <pic:pic xmlns:pic="http://schemas.openxmlformats.org/drawingml/2006/picture">
+                  <pic:nvPicPr>
+                    <pic:cNvPr id="1" name=""/>
+                    <pic:cNvPicPr/>
+                  </pic:nvPicPr>
+                  <pic:blipFill>
+                    <a:blip r:embed="rId32"/>
+                    <a:stretch>
+                      <a:fillRect/>
+                    </a:stretch>
+                  </pic:blipFill>
+                  <pic:spPr>
+                    <a:xfrm>
+                      <a:off x="0" y="0"/>
+                      <a:ext cx="2875306" cy="1838230"/>
+                    </a:xfrm>
+                    <a:prstGeom prst="rect">
+                      <a:avLst/>
+                    </a:prstGeom>
+                  </pic:spPr>
+                </pic:pic>
+              </a:graphicData>
+            </a:graphic>
+          </wp:inline>
+        </w:drawing>
+      </w:r>
     </w:p>
     <w:p/>
     <w:p/>
@@ -522,6 +2073,449 @@
     </w:sectPr>
   </w:body>
 </w:document>
+</file>
+
+<file path=word/numbering.xml><?xml version="1.0" encoding="utf-8"?>
+<w:numbering xmlns:wpc="http://schemas.microsoft.com/office/word/2010/wordprocessingCanvas" xmlns:cx="http://schemas.microsoft.com/office/drawing/2014/chartex" xmlns:cx1="http://schemas.microsoft.com/office/drawing/2015/9/8/chartex" xmlns:cx2="http://schemas.microsoft.com/office/drawing/2015/10/21/chartex" xmlns:cx3="http://schemas.microsoft.com/office/drawing/2016/5/9/chartex" xmlns:cx4="http://schemas.microsoft.com/office/drawing/2016/5/10/chartex" xmlns:cx5="http://schemas.microsoft.com/office/drawing/2016/5/11/chartex" xmlns:cx6="http://schemas.microsoft.com/office/drawing/2016/5/12/chartex" xmlns:cx7="http://schemas.microsoft.com/office/drawing/2016/5/13/chartex" xmlns:cx8="http://schemas.microsoft.com/office/drawing/2016/5/14/chartex" xmlns:mc="http://schemas.openxmlformats.org/markup-compatibility/2006" xmlns:aink="http://schemas.microsoft.com/office/drawing/2016/ink" xmlns:am3d="http://schemas.microsoft.com/office/drawing/2017/model3d" xmlns:o="urn:schemas-microsoft-com:office:office" xmlns:r="http://schemas.openxmlformats.org/officeDocument/2006/relationships" xmlns:m="http://schemas.openxmlformats.org/officeDocument/2006/math" xmlns:v="urn:schemas-microsoft-com:vml" xmlns:wp14="http://schemas.microsoft.com/office/word/2010/wordprocessingDrawing" xmlns:wp="http://schemas.openxmlformats.org/drawingml/2006/wordprocessingDrawing" xmlns:w10="urn:schemas-microsoft-com:office:word" xmlns:w="http://schemas.openxmlformats.org/wordprocessingml/2006/main" xmlns:w14="http://schemas.microsoft.com/office/word/2010/wordml" xmlns:w15="http://schemas.microsoft.com/office/word/2012/wordml" xmlns:w16cex="http://schemas.microsoft.com/office/word/2018/wordml/cex" xmlns:w16cid="http://schemas.microsoft.com/office/word/2016/wordml/cid" xmlns:w16="http://schemas.microsoft.com/office/word/2018/wordml" xmlns:w16sdtdh="http://schemas.microsoft.com/office/word/2020/wordml/sdtdatahash" xmlns:w16se="http://schemas.microsoft.com/office/word/2015/wordml/symex" xmlns:wpg="http://schemas.microsoft.com/office/word/2010/wordprocessingGroup" xmlns:wpi="http://schemas.microsoft.com/office/word/2010/wordprocessingInk" xmlns:wne="http://schemas.microsoft.com/office/word/2006/wordml" xmlns:wps="http://schemas.microsoft.com/office/word/2010/wordprocessingShape" mc:Ignorable="w14 w15 w16se w16cid w16 w16cex w16sdtdh wp14">
+  <w:abstractNum w:abstractNumId="0" w15:restartNumberingAfterBreak="0">
+    <w:nsid w:val="392174A0"/>
+    <w:multiLevelType w:val="hybridMultilevel"/>
+    <w:tmpl w:val="30A6C69C"/>
+    <w:lvl w:ilvl="0" w:tplc="4FA036D0">
+      <w:numFmt w:val="bullet"/>
+      <w:lvlText w:val=""/>
+      <w:lvlJc w:val="left"/>
+      <w:pPr>
+        <w:ind w:left="720" w:hanging="360"/>
+      </w:pPr>
+      <w:rPr>
+        <w:rFonts w:ascii="Symbol" w:eastAsiaTheme="minorHAnsi" w:hAnsi="Symbol" w:cstheme="minorBidi" w:hint="default"/>
+      </w:rPr>
+    </w:lvl>
+    <w:lvl w:ilvl="1" w:tplc="240A0003">
+      <w:start w:val="1"/>
+      <w:numFmt w:val="bullet"/>
+      <w:lvlText w:val="o"/>
+      <w:lvlJc w:val="left"/>
+      <w:pPr>
+        <w:ind w:left="1440" w:hanging="360"/>
+      </w:pPr>
+      <w:rPr>
+        <w:rFonts w:ascii="Courier New" w:hAnsi="Courier New" w:cs="Courier New" w:hint="default"/>
+      </w:rPr>
+    </w:lvl>
+    <w:lvl w:ilvl="2" w:tplc="240A0005">
+      <w:start w:val="1"/>
+      <w:numFmt w:val="bullet"/>
+      <w:lvlText w:val=""/>
+      <w:lvlJc w:val="left"/>
+      <w:pPr>
+        <w:ind w:left="2160" w:hanging="360"/>
+      </w:pPr>
+      <w:rPr>
+        <w:rFonts w:ascii="Wingdings" w:hAnsi="Wingdings" w:hint="default"/>
+      </w:rPr>
+    </w:lvl>
+    <w:lvl w:ilvl="3" w:tplc="240A0001" w:tentative="1">
+      <w:start w:val="1"/>
+      <w:numFmt w:val="bullet"/>
+      <w:lvlText w:val=""/>
+      <w:lvlJc w:val="left"/>
+      <w:pPr>
+        <w:ind w:left="2880" w:hanging="360"/>
+      </w:pPr>
+      <w:rPr>
+        <w:rFonts w:ascii="Symbol" w:hAnsi="Symbol" w:hint="default"/>
+      </w:rPr>
+    </w:lvl>
+    <w:lvl w:ilvl="4" w:tplc="240A0003" w:tentative="1">
+      <w:start w:val="1"/>
+      <w:numFmt w:val="bullet"/>
+      <w:lvlText w:val="o"/>
+      <w:lvlJc w:val="left"/>
+      <w:pPr>
+        <w:ind w:left="3600" w:hanging="360"/>
+      </w:pPr>
+      <w:rPr>
+        <w:rFonts w:ascii="Courier New" w:hAnsi="Courier New" w:cs="Courier New" w:hint="default"/>
+      </w:rPr>
+    </w:lvl>
+    <w:lvl w:ilvl="5" w:tplc="240A0005" w:tentative="1">
+      <w:start w:val="1"/>
+      <w:numFmt w:val="bullet"/>
+      <w:lvlText w:val=""/>
+      <w:lvlJc w:val="left"/>
+      <w:pPr>
+        <w:ind w:left="4320" w:hanging="360"/>
+      </w:pPr>
+      <w:rPr>
+        <w:rFonts w:ascii="Wingdings" w:hAnsi="Wingdings" w:hint="default"/>
+      </w:rPr>
+    </w:lvl>
+    <w:lvl w:ilvl="6" w:tplc="240A0001" w:tentative="1">
+      <w:start w:val="1"/>
+      <w:numFmt w:val="bullet"/>
+      <w:lvlText w:val=""/>
+      <w:lvlJc w:val="left"/>
+      <w:pPr>
+        <w:ind w:left="5040" w:hanging="360"/>
+      </w:pPr>
+      <w:rPr>
+        <w:rFonts w:ascii="Symbol" w:hAnsi="Symbol" w:hint="default"/>
+      </w:rPr>
+    </w:lvl>
+    <w:lvl w:ilvl="7" w:tplc="240A0003" w:tentative="1">
+      <w:start w:val="1"/>
+      <w:numFmt w:val="bullet"/>
+      <w:lvlText w:val="o"/>
+      <w:lvlJc w:val="left"/>
+      <w:pPr>
+        <w:ind w:left="5760" w:hanging="360"/>
+      </w:pPr>
+      <w:rPr>
+        <w:rFonts w:ascii="Courier New" w:hAnsi="Courier New" w:cs="Courier New" w:hint="default"/>
+      </w:rPr>
+    </w:lvl>
+    <w:lvl w:ilvl="8" w:tplc="240A0005" w:tentative="1">
+      <w:start w:val="1"/>
+      <w:numFmt w:val="bullet"/>
+      <w:lvlText w:val=""/>
+      <w:lvlJc w:val="left"/>
+      <w:pPr>
+        <w:ind w:left="6480" w:hanging="360"/>
+      </w:pPr>
+      <w:rPr>
+        <w:rFonts w:ascii="Wingdings" w:hAnsi="Wingdings" w:hint="default"/>
+      </w:rPr>
+    </w:lvl>
+  </w:abstractNum>
+  <w:abstractNum w:abstractNumId="1" w15:restartNumberingAfterBreak="0">
+    <w:nsid w:val="3F891C3E"/>
+    <w:multiLevelType w:val="hybridMultilevel"/>
+    <w:tmpl w:val="FFE24BFA"/>
+    <w:lvl w:ilvl="0" w:tplc="2608785C">
+      <w:start w:val="1"/>
+      <w:numFmt w:val="bullet"/>
+      <w:lvlText w:val=""/>
+      <w:lvlJc w:val="left"/>
+      <w:pPr>
+        <w:ind w:left="720" w:hanging="360"/>
+      </w:pPr>
+      <w:rPr>
+        <w:rFonts w:ascii="Symbol" w:eastAsiaTheme="minorHAnsi" w:hAnsi="Symbol" w:cstheme="minorBidi" w:hint="default"/>
+      </w:rPr>
+    </w:lvl>
+    <w:lvl w:ilvl="1" w:tplc="240A0003" w:tentative="1">
+      <w:start w:val="1"/>
+      <w:numFmt w:val="bullet"/>
+      <w:lvlText w:val="o"/>
+      <w:lvlJc w:val="left"/>
+      <w:pPr>
+        <w:ind w:left="1440" w:hanging="360"/>
+      </w:pPr>
+      <w:rPr>
+        <w:rFonts w:ascii="Courier New" w:hAnsi="Courier New" w:cs="Courier New" w:hint="default"/>
+      </w:rPr>
+    </w:lvl>
+    <w:lvl w:ilvl="2" w:tplc="240A0005" w:tentative="1">
+      <w:start w:val="1"/>
+      <w:numFmt w:val="bullet"/>
+      <w:lvlText w:val=""/>
+      <w:lvlJc w:val="left"/>
+      <w:pPr>
+        <w:ind w:left="2160" w:hanging="360"/>
+      </w:pPr>
+      <w:rPr>
+        <w:rFonts w:ascii="Wingdings" w:hAnsi="Wingdings" w:hint="default"/>
+      </w:rPr>
+    </w:lvl>
+    <w:lvl w:ilvl="3" w:tplc="240A0001" w:tentative="1">
+      <w:start w:val="1"/>
+      <w:numFmt w:val="bullet"/>
+      <w:lvlText w:val=""/>
+      <w:lvlJc w:val="left"/>
+      <w:pPr>
+        <w:ind w:left="2880" w:hanging="360"/>
+      </w:pPr>
+      <w:rPr>
+        <w:rFonts w:ascii="Symbol" w:hAnsi="Symbol" w:hint="default"/>
+      </w:rPr>
+    </w:lvl>
+    <w:lvl w:ilvl="4" w:tplc="240A0003" w:tentative="1">
+      <w:start w:val="1"/>
+      <w:numFmt w:val="bullet"/>
+      <w:lvlText w:val="o"/>
+      <w:lvlJc w:val="left"/>
+      <w:pPr>
+        <w:ind w:left="3600" w:hanging="360"/>
+      </w:pPr>
+      <w:rPr>
+        <w:rFonts w:ascii="Courier New" w:hAnsi="Courier New" w:cs="Courier New" w:hint="default"/>
+      </w:rPr>
+    </w:lvl>
+    <w:lvl w:ilvl="5" w:tplc="240A0005" w:tentative="1">
+      <w:start w:val="1"/>
+      <w:numFmt w:val="bullet"/>
+      <w:lvlText w:val=""/>
+      <w:lvlJc w:val="left"/>
+      <w:pPr>
+        <w:ind w:left="4320" w:hanging="360"/>
+      </w:pPr>
+      <w:rPr>
+        <w:rFonts w:ascii="Wingdings" w:hAnsi="Wingdings" w:hint="default"/>
+      </w:rPr>
+    </w:lvl>
+    <w:lvl w:ilvl="6" w:tplc="240A0001" w:tentative="1">
+      <w:start w:val="1"/>
+      <w:numFmt w:val="bullet"/>
+      <w:lvlText w:val=""/>
+      <w:lvlJc w:val="left"/>
+      <w:pPr>
+        <w:ind w:left="5040" w:hanging="360"/>
+      </w:pPr>
+      <w:rPr>
+        <w:rFonts w:ascii="Symbol" w:hAnsi="Symbol" w:hint="default"/>
+      </w:rPr>
+    </w:lvl>
+    <w:lvl w:ilvl="7" w:tplc="240A0003" w:tentative="1">
+      <w:start w:val="1"/>
+      <w:numFmt w:val="bullet"/>
+      <w:lvlText w:val="o"/>
+      <w:lvlJc w:val="left"/>
+      <w:pPr>
+        <w:ind w:left="5760" w:hanging="360"/>
+      </w:pPr>
+      <w:rPr>
+        <w:rFonts w:ascii="Courier New" w:hAnsi="Courier New" w:cs="Courier New" w:hint="default"/>
+      </w:rPr>
+    </w:lvl>
+    <w:lvl w:ilvl="8" w:tplc="240A0005" w:tentative="1">
+      <w:start w:val="1"/>
+      <w:numFmt w:val="bullet"/>
+      <w:lvlText w:val=""/>
+      <w:lvlJc w:val="left"/>
+      <w:pPr>
+        <w:ind w:left="6480" w:hanging="360"/>
+      </w:pPr>
+      <w:rPr>
+        <w:rFonts w:ascii="Wingdings" w:hAnsi="Wingdings" w:hint="default"/>
+      </w:rPr>
+    </w:lvl>
+  </w:abstractNum>
+  <w:abstractNum w:abstractNumId="2" w15:restartNumberingAfterBreak="0">
+    <w:nsid w:val="44506A5F"/>
+    <w:multiLevelType w:val="hybridMultilevel"/>
+    <w:tmpl w:val="93106E64"/>
+    <w:lvl w:ilvl="0" w:tplc="6890B782">
+      <w:numFmt w:val="bullet"/>
+      <w:lvlText w:val="-"/>
+      <w:lvlJc w:val="left"/>
+      <w:pPr>
+        <w:ind w:left="720" w:hanging="360"/>
+      </w:pPr>
+      <w:rPr>
+        <w:rFonts w:ascii="Calibri" w:eastAsiaTheme="minorHAnsi" w:hAnsi="Calibri" w:cs="Calibri" w:hint="default"/>
+      </w:rPr>
+    </w:lvl>
+    <w:lvl w:ilvl="1" w:tplc="240A0003" w:tentative="1">
+      <w:start w:val="1"/>
+      <w:numFmt w:val="bullet"/>
+      <w:lvlText w:val="o"/>
+      <w:lvlJc w:val="left"/>
+      <w:pPr>
+        <w:ind w:left="1440" w:hanging="360"/>
+      </w:pPr>
+      <w:rPr>
+        <w:rFonts w:ascii="Courier New" w:hAnsi="Courier New" w:cs="Courier New" w:hint="default"/>
+      </w:rPr>
+    </w:lvl>
+    <w:lvl w:ilvl="2" w:tplc="240A0005" w:tentative="1">
+      <w:start w:val="1"/>
+      <w:numFmt w:val="bullet"/>
+      <w:lvlText w:val=""/>
+      <w:lvlJc w:val="left"/>
+      <w:pPr>
+        <w:ind w:left="2160" w:hanging="360"/>
+      </w:pPr>
+      <w:rPr>
+        <w:rFonts w:ascii="Wingdings" w:hAnsi="Wingdings" w:hint="default"/>
+      </w:rPr>
+    </w:lvl>
+    <w:lvl w:ilvl="3" w:tplc="240A0001" w:tentative="1">
+      <w:start w:val="1"/>
+      <w:numFmt w:val="bullet"/>
+      <w:lvlText w:val=""/>
+      <w:lvlJc w:val="left"/>
+      <w:pPr>
+        <w:ind w:left="2880" w:hanging="360"/>
+      </w:pPr>
+      <w:rPr>
+        <w:rFonts w:ascii="Symbol" w:hAnsi="Symbol" w:hint="default"/>
+      </w:rPr>
+    </w:lvl>
+    <w:lvl w:ilvl="4" w:tplc="240A0003" w:tentative="1">
+      <w:start w:val="1"/>
+      <w:numFmt w:val="bullet"/>
+      <w:lvlText w:val="o"/>
+      <w:lvlJc w:val="left"/>
+      <w:pPr>
+        <w:ind w:left="3600" w:hanging="360"/>
+      </w:pPr>
+      <w:rPr>
+        <w:rFonts w:ascii="Courier New" w:hAnsi="Courier New" w:cs="Courier New" w:hint="default"/>
+      </w:rPr>
+    </w:lvl>
+    <w:lvl w:ilvl="5" w:tplc="240A0005" w:tentative="1">
+      <w:start w:val="1"/>
+      <w:numFmt w:val="bullet"/>
+      <w:lvlText w:val=""/>
+      <w:lvlJc w:val="left"/>
+      <w:pPr>
+        <w:ind w:left="4320" w:hanging="360"/>
+      </w:pPr>
+      <w:rPr>
+        <w:rFonts w:ascii="Wingdings" w:hAnsi="Wingdings" w:hint="default"/>
+      </w:rPr>
+    </w:lvl>
+    <w:lvl w:ilvl="6" w:tplc="240A0001" w:tentative="1">
+      <w:start w:val="1"/>
+      <w:numFmt w:val="bullet"/>
+      <w:lvlText w:val=""/>
+      <w:lvlJc w:val="left"/>
+      <w:pPr>
+        <w:ind w:left="5040" w:hanging="360"/>
+      </w:pPr>
+      <w:rPr>
+        <w:rFonts w:ascii="Symbol" w:hAnsi="Symbol" w:hint="default"/>
+      </w:rPr>
+    </w:lvl>
+    <w:lvl w:ilvl="7" w:tplc="240A0003" w:tentative="1">
+      <w:start w:val="1"/>
+      <w:numFmt w:val="bullet"/>
+      <w:lvlText w:val="o"/>
+      <w:lvlJc w:val="left"/>
+      <w:pPr>
+        <w:ind w:left="5760" w:hanging="360"/>
+      </w:pPr>
+      <w:rPr>
+        <w:rFonts w:ascii="Courier New" w:hAnsi="Courier New" w:cs="Courier New" w:hint="default"/>
+      </w:rPr>
+    </w:lvl>
+    <w:lvl w:ilvl="8" w:tplc="240A0005" w:tentative="1">
+      <w:start w:val="1"/>
+      <w:numFmt w:val="bullet"/>
+      <w:lvlText w:val=""/>
+      <w:lvlJc w:val="left"/>
+      <w:pPr>
+        <w:ind w:left="6480" w:hanging="360"/>
+      </w:pPr>
+      <w:rPr>
+        <w:rFonts w:ascii="Wingdings" w:hAnsi="Wingdings" w:hint="default"/>
+      </w:rPr>
+    </w:lvl>
+  </w:abstractNum>
+  <w:abstractNum w:abstractNumId="3" w15:restartNumberingAfterBreak="0">
+    <w:nsid w:val="55B418CE"/>
+    <w:multiLevelType w:val="hybridMultilevel"/>
+    <w:tmpl w:val="DB84F5C2"/>
+    <w:lvl w:ilvl="0" w:tplc="240A000F">
+      <w:start w:val="1"/>
+      <w:numFmt w:val="decimal"/>
+      <w:lvlText w:val="%1."/>
+      <w:lvlJc w:val="left"/>
+      <w:pPr>
+        <w:ind w:left="720" w:hanging="360"/>
+      </w:pPr>
+      <w:rPr>
+        <w:rFonts w:hint="default"/>
+      </w:rPr>
+    </w:lvl>
+    <w:lvl w:ilvl="1" w:tplc="240A0019" w:tentative="1">
+      <w:start w:val="1"/>
+      <w:numFmt w:val="lowerLetter"/>
+      <w:lvlText w:val="%2."/>
+      <w:lvlJc w:val="left"/>
+      <w:pPr>
+        <w:ind w:left="1440" w:hanging="360"/>
+      </w:pPr>
+    </w:lvl>
+    <w:lvl w:ilvl="2" w:tplc="240A001B" w:tentative="1">
+      <w:start w:val="1"/>
+      <w:numFmt w:val="lowerRoman"/>
+      <w:lvlText w:val="%3."/>
+      <w:lvlJc w:val="right"/>
+      <w:pPr>
+        <w:ind w:left="2160" w:hanging="180"/>
+      </w:pPr>
+    </w:lvl>
+    <w:lvl w:ilvl="3" w:tplc="240A000F" w:tentative="1">
+      <w:start w:val="1"/>
+      <w:numFmt w:val="decimal"/>
+      <w:lvlText w:val="%4."/>
+      <w:lvlJc w:val="left"/>
+      <w:pPr>
+        <w:ind w:left="2880" w:hanging="360"/>
+      </w:pPr>
+    </w:lvl>
+    <w:lvl w:ilvl="4" w:tplc="240A0019" w:tentative="1">
+      <w:start w:val="1"/>
+      <w:numFmt w:val="lowerLetter"/>
+      <w:lvlText w:val="%5."/>
+      <w:lvlJc w:val="left"/>
+      <w:pPr>
+        <w:ind w:left="3600" w:hanging="360"/>
+      </w:pPr>
+    </w:lvl>
+    <w:lvl w:ilvl="5" w:tplc="240A001B" w:tentative="1">
+      <w:start w:val="1"/>
+      <w:numFmt w:val="lowerRoman"/>
+      <w:lvlText w:val="%6."/>
+      <w:lvlJc w:val="right"/>
+      <w:pPr>
+        <w:ind w:left="4320" w:hanging="180"/>
+      </w:pPr>
+    </w:lvl>
+    <w:lvl w:ilvl="6" w:tplc="240A000F" w:tentative="1">
+      <w:start w:val="1"/>
+      <w:numFmt w:val="decimal"/>
+      <w:lvlText w:val="%7."/>
+      <w:lvlJc w:val="left"/>
+      <w:pPr>
+        <w:ind w:left="5040" w:hanging="360"/>
+      </w:pPr>
+    </w:lvl>
+    <w:lvl w:ilvl="7" w:tplc="240A0019" w:tentative="1">
+      <w:start w:val="1"/>
+      <w:numFmt w:val="lowerLetter"/>
+      <w:lvlText w:val="%8."/>
+      <w:lvlJc w:val="left"/>
+      <w:pPr>
+        <w:ind w:left="5760" w:hanging="360"/>
+      </w:pPr>
+    </w:lvl>
+    <w:lvl w:ilvl="8" w:tplc="240A001B" w:tentative="1">
+      <w:start w:val="1"/>
+      <w:numFmt w:val="lowerRoman"/>
+      <w:lvlText w:val="%9."/>
+      <w:lvlJc w:val="right"/>
+      <w:pPr>
+        <w:ind w:left="6480" w:hanging="180"/>
+      </w:pPr>
+    </w:lvl>
+  </w:abstractNum>
+  <w:num w:numId="1">
+    <w:abstractNumId w:val="0"/>
+  </w:num>
+  <w:num w:numId="2">
+    <w:abstractNumId w:val="3"/>
+  </w:num>
+  <w:num w:numId="3">
+    <w:abstractNumId w:val="2"/>
+  </w:num>
+  <w:num w:numId="4">
+    <w:abstractNumId w:val="1"/>
+  </w:num>
+</w:numbering>
 </file>
 
 <file path=word/styles.xml><?xml version="1.0" encoding="utf-8"?>
@@ -950,6 +2944,37 @@
     <w:semiHidden/>
     <w:unhideWhenUsed/>
   </w:style>
+  <w:style w:type="paragraph" w:styleId="Prrafodelista">
+    <w:name w:val="List Paragraph"/>
+    <w:basedOn w:val="Normal"/>
+    <w:uiPriority w:val="34"/>
+    <w:qFormat/>
+    <w:rsid w:val="00EA245A"/>
+    <w:pPr>
+      <w:ind w:left="720"/>
+      <w:contextualSpacing/>
+    </w:pPr>
+  </w:style>
+  <w:style w:type="character" w:styleId="Hipervnculo">
+    <w:name w:val="Hyperlink"/>
+    <w:basedOn w:val="Fuentedeprrafopredeter"/>
+    <w:uiPriority w:val="99"/>
+    <w:unhideWhenUsed/>
+    <w:rsid w:val="00EA245A"/>
+    <w:rPr>
+      <w:color w:val="0563C1" w:themeColor="hyperlink"/>
+      <w:u w:val="single"/>
+    </w:rPr>
+  </w:style>
+  <w:style w:type="paragraph" w:styleId="Sinespaciado">
+    <w:name w:val="No Spacing"/>
+    <w:uiPriority w:val="1"/>
+    <w:qFormat/>
+    <w:rsid w:val="00EA245A"/>
+    <w:pPr>
+      <w:spacing w:after="0" w:line="240" w:lineRule="auto"/>
+    </w:pPr>
+  </w:style>
 </w:styles>
 </file>
 

</xml_diff>